<commit_message>
Limpiar gh-pages y dejar solo el build del frontend
</commit_message>
<xml_diff>
--- a/Prompt para optimización de fallas en Manus.docx
+++ b/Prompt para optimización de fallas en Manus.docx
@@ -12,7 +12,35 @@
         <w:rPr>
           <w:lang w:val="es-CO"/>
         </w:rPr>
-        <w:t>Objetivo:</w:t>
+        <w:t xml:space="preserve">He desarrollado una aplicación web para evaluar el recurso eólico en el norte de Colombia, utilizando variables meteorológicas (velocidad del viento, presión atmosférica y temperatura) provenientes de la base de datos ERA5 del servicio </w:t>
+      </w:r>
+      <w:proofErr w:type="spellStart"/>
+      <w:r>
+        <w:rPr>
+          <w:lang w:val="es-CO"/>
+        </w:rPr>
+        <w:t>Copernicus</w:t>
+      </w:r>
+      <w:proofErr w:type="spellEnd"/>
+      <w:r>
+        <w:rPr>
+          <w:lang w:val="es-CO"/>
+        </w:rPr>
+        <w:t xml:space="preserve"> </w:t>
+      </w:r>
+      <w:proofErr w:type="spellStart"/>
+      <w:r>
+        <w:rPr>
+          <w:lang w:val="es-CO"/>
+        </w:rPr>
+        <w:t>Climate</w:t>
+      </w:r>
+      <w:proofErr w:type="spellEnd"/>
+      <w:r>
+        <w:rPr>
+          <w:lang w:val="es-CO"/>
+        </w:rPr>
+        <w:t xml:space="preserve"> Data Store (CDS).</w:t>
       </w:r>
     </w:p>
     <w:p>
@@ -25,7 +53,7 @@
         <w:rPr>
           <w:lang w:val="es-CO"/>
         </w:rPr>
-        <w:t>He desarrollado una aplicación web para evaluar el recurso eólico en el norte de Colombia, utilizando variables meteorológicas (velocidad del viento, presión atmosférica y temperatura) provenientes de la base de datos ERA5 del servicio Copernicus Climate Data Store (CDS).</w:t>
+        <w:t>Recursos clave</w:t>
       </w:r>
     </w:p>
     <w:p>
@@ -38,7 +66,28 @@
         <w:rPr>
           <w:lang w:val="es-CO"/>
         </w:rPr>
-        <w:t>Recursos clave para auditoría</w:t>
+        <w:t>•</w:t>
+      </w:r>
+      <w:r>
+        <w:rPr>
+          <w:lang w:val="es-CO"/>
+        </w:rPr>
+        <w:tab/>
+        <w:t xml:space="preserve">Repositorio del </w:t>
+      </w:r>
+      <w:proofErr w:type="spellStart"/>
+      <w:r>
+        <w:rPr>
+          <w:lang w:val="es-CO"/>
+        </w:rPr>
+        <w:t>frontend</w:t>
+      </w:r>
+      <w:proofErr w:type="spellEnd"/>
+      <w:r>
+        <w:rPr>
+          <w:lang w:val="es-CO"/>
+        </w:rPr>
+        <w:t>:</w:t>
       </w:r>
     </w:p>
     <w:p>
@@ -47,18 +96,35 @@
           <w:lang w:val="es-CO"/>
         </w:rPr>
       </w:pPr>
-      <w:r>
-        <w:rPr>
-          <w:lang w:val="es-CO"/>
-        </w:rPr>
-        <w:t>•</w:t>
-      </w:r>
-      <w:r>
-        <w:rPr>
-          <w:lang w:val="es-CO"/>
-        </w:rPr>
-        <w:tab/>
-        <w:t>Repositorio del frontend:</w:t>
+      <w:hyperlink r:id="rId5" w:history="1">
+        <w:r>
+          <w:rPr>
+            <w:rStyle w:val="Hipervnculo"/>
+            <w:lang w:val="es-CO"/>
+          </w:rPr>
+          <w:t>https://github.com/mcarbono3/wind-analysis/tree/main/frontend/src</w:t>
+        </w:r>
+      </w:hyperlink>
+      <w:r>
+        <w:rPr>
+          <w:lang w:val="es-CO"/>
+        </w:rPr>
+        <w:br/>
+      </w:r>
+      <w:hyperlink r:id="rId6" w:history="1">
+        <w:r>
+          <w:rPr>
+            <w:rStyle w:val="Hipervnculo"/>
+            <w:lang w:val="es-CO"/>
+          </w:rPr>
+          <w:t>https://github.com/mcarbono3/wind-analysis/tree/main/frontend/src/components</w:t>
+        </w:r>
+      </w:hyperlink>
+      <w:r>
+        <w:rPr>
+          <w:lang w:val="es-CO"/>
+        </w:rPr>
+        <w:br/>
       </w:r>
     </w:p>
     <w:p>
@@ -71,7 +137,28 @@
         <w:rPr>
           <w:lang w:val="es-CO"/>
         </w:rPr>
-        <w:t>https://github.com/mcarbono3/wind-analysis/tree/main/frontend/src</w:t>
+        <w:t>•</w:t>
+      </w:r>
+      <w:r>
+        <w:rPr>
+          <w:lang w:val="es-CO"/>
+        </w:rPr>
+        <w:tab/>
+        <w:t>Aplicación desplegada (</w:t>
+      </w:r>
+      <w:proofErr w:type="spellStart"/>
+      <w:r>
+        <w:rPr>
+          <w:lang w:val="es-CO"/>
+        </w:rPr>
+        <w:t>frontend</w:t>
+      </w:r>
+      <w:proofErr w:type="spellEnd"/>
+      <w:r>
+        <w:rPr>
+          <w:lang w:val="es-CO"/>
+        </w:rPr>
+        <w:t>):</w:t>
       </w:r>
     </w:p>
     <w:p>
@@ -84,14 +171,7 @@
         <w:rPr>
           <w:lang w:val="es-CO"/>
         </w:rPr>
-        <w:t>•</w:t>
-      </w:r>
-      <w:r>
-        <w:rPr>
-          <w:lang w:val="es-CO"/>
-        </w:rPr>
-        <w:tab/>
-        <w:t>Aplicación desplegada (frontend):</w:t>
+        <w:t xml:space="preserve"> https://mcarbono3.github.io/wind-analysis/</w:t>
       </w:r>
     </w:p>
     <w:p>
@@ -104,7 +184,21 @@
         <w:rPr>
           <w:lang w:val="es-CO"/>
         </w:rPr>
-        <w:t xml:space="preserve"> https://mcarbono3.github.io/wind-analysis/</w:t>
+        <w:t xml:space="preserve">Mejoras en el </w:t>
+      </w:r>
+      <w:proofErr w:type="spellStart"/>
+      <w:r>
+        <w:rPr>
+          <w:lang w:val="es-CO"/>
+        </w:rPr>
+        <w:t>frontend</w:t>
+      </w:r>
+      <w:proofErr w:type="spellEnd"/>
+      <w:r>
+        <w:rPr>
+          <w:lang w:val="es-CO"/>
+        </w:rPr>
+        <w:t>:</w:t>
       </w:r>
     </w:p>
     <w:p>
@@ -117,7 +211,127 @@
         <w:rPr>
           <w:lang w:val="es-CO"/>
         </w:rPr>
-        <w:t>Problemas detectados a resolver</w:t>
+        <w:t xml:space="preserve">1. </w:t>
+      </w:r>
+      <w:r>
+        <w:rPr>
+          <w:lang w:val="es-CO"/>
+        </w:rPr>
+        <w:t xml:space="preserve">Se desarrollo una mejora para que lanza una página de inicio antes del análisis eólico, pero ahora las funcionalidades (Selección de un </w:t>
+      </w:r>
+      <w:proofErr w:type="spellStart"/>
+      <w:r>
+        <w:rPr>
+          <w:lang w:val="es-CO"/>
+        </w:rPr>
+        <w:t>area</w:t>
+      </w:r>
+      <w:proofErr w:type="spellEnd"/>
+      <w:r>
+        <w:rPr>
+          <w:lang w:val="es-CO"/>
+        </w:rPr>
+        <w:t xml:space="preserve"> o un punto, selección de unidades, selección de variables, selección de variables…</w:t>
+      </w:r>
+      <w:proofErr w:type="spellStart"/>
+      <w:r>
+        <w:rPr>
+          <w:lang w:val="es-CO"/>
+        </w:rPr>
+        <w:t>ect</w:t>
+      </w:r>
+      <w:proofErr w:type="spellEnd"/>
+      <w:r>
+        <w:rPr>
+          <w:lang w:val="es-CO"/>
+        </w:rPr>
+        <w:t>) que se migraron del archivo nombrado como “</w:t>
+      </w:r>
+      <w:proofErr w:type="spellStart"/>
+      <w:r>
+        <w:rPr>
+          <w:lang w:val="es-CO"/>
+        </w:rPr>
+        <w:t>App_original.jsx</w:t>
+      </w:r>
+      <w:proofErr w:type="spellEnd"/>
+      <w:r>
+        <w:rPr>
+          <w:lang w:val="es-CO"/>
+        </w:rPr>
+        <w:t>” que está en /</w:t>
+      </w:r>
+      <w:proofErr w:type="spellStart"/>
+      <w:r>
+        <w:rPr>
+          <w:lang w:val="es-CO"/>
+        </w:rPr>
+        <w:t>src</w:t>
+      </w:r>
+      <w:proofErr w:type="spellEnd"/>
+      <w:r>
+        <w:rPr>
+          <w:lang w:val="es-CO"/>
+        </w:rPr>
+        <w:t xml:space="preserve">  no fueron correctamente reescritas en el archivo “</w:t>
+      </w:r>
+      <w:hyperlink r:id="rId7" w:tooltip="AnalysisPage.jsx" w:history="1">
+        <w:proofErr w:type="spellStart"/>
+        <w:r>
+          <w:rPr>
+            <w:rStyle w:val="Hipervnculo"/>
+          </w:rPr>
+          <w:t>AnalysisPage.jsx</w:t>
+        </w:r>
+        <w:proofErr w:type="spellEnd"/>
+      </w:hyperlink>
+      <w:r>
+        <w:rPr>
+          <w:lang w:val="es-CO"/>
+        </w:rPr>
+        <w:t xml:space="preserve">” ya que durante las pruebas funcionales se </w:t>
+      </w:r>
+      <w:proofErr w:type="spellStart"/>
+      <w:r>
+        <w:rPr>
+          <w:lang w:val="es-CO"/>
+        </w:rPr>
+        <w:t>detecto</w:t>
+      </w:r>
+      <w:proofErr w:type="spellEnd"/>
+      <w:r>
+        <w:rPr>
+          <w:lang w:val="es-CO"/>
+        </w:rPr>
+        <w:t xml:space="preserve"> que ahora no se puede seleccionar un </w:t>
+      </w:r>
+      <w:proofErr w:type="spellStart"/>
+      <w:r>
+        <w:rPr>
+          <w:lang w:val="es-CO"/>
+        </w:rPr>
+        <w:t>area</w:t>
+      </w:r>
+      <w:proofErr w:type="spellEnd"/>
+      <w:r>
+        <w:rPr>
+          <w:lang w:val="es-CO"/>
+        </w:rPr>
+        <w:t xml:space="preserve"> o punto dentro del mapa por ende no se habilita el </w:t>
+      </w:r>
+      <w:proofErr w:type="spellStart"/>
+      <w:r>
+        <w:rPr>
+          <w:lang w:val="es-CO"/>
+        </w:rPr>
+        <w:t>analisis</w:t>
+      </w:r>
+      <w:proofErr w:type="spellEnd"/>
+      <w:r>
+        <w:rPr>
+          <w:lang w:val="es-CO"/>
+        </w:rPr>
+        <w:t>.</w:t>
       </w:r>
     </w:p>
     <w:p>
@@ -130,7 +344,214 @@
         <w:rPr>
           <w:lang w:val="es-CO"/>
         </w:rPr>
-        <w:t>1. Análisis sin respuesta visible</w:t>
+        <w:t xml:space="preserve">Acciones </w:t>
+      </w:r>
+      <w:r>
+        <w:rPr>
+          <w:lang w:val="es-CO"/>
+        </w:rPr>
+        <w:t>requeridas</w:t>
+      </w:r>
+      <w:r>
+        <w:rPr>
+          <w:lang w:val="es-CO"/>
+        </w:rPr>
+        <w:t xml:space="preserve">: </w:t>
+      </w:r>
+      <w:r>
+        <w:rPr>
+          <w:lang w:val="es-CO"/>
+        </w:rPr>
+        <w:t xml:space="preserve">Revisar detalladamente </w:t>
+      </w:r>
+      <w:r>
+        <w:rPr>
+          <w:lang w:val="es-CO"/>
+        </w:rPr>
+        <w:t xml:space="preserve">el archivo </w:t>
+      </w:r>
+      <w:r>
+        <w:rPr>
+          <w:lang w:val="es-CO"/>
+        </w:rPr>
+        <w:t>“</w:t>
+      </w:r>
+      <w:proofErr w:type="spellStart"/>
+      <w:r>
+        <w:rPr>
+          <w:lang w:val="es-CO"/>
+        </w:rPr>
+        <w:t>App</w:t>
+      </w:r>
+      <w:r>
+        <w:rPr>
+          <w:lang w:val="es-CO"/>
+        </w:rPr>
+        <w:t>_original</w:t>
+      </w:r>
+      <w:r>
+        <w:rPr>
+          <w:lang w:val="es-CO"/>
+        </w:rPr>
+        <w:t>.jsx</w:t>
+      </w:r>
+      <w:proofErr w:type="spellEnd"/>
+      <w:r>
+        <w:rPr>
+          <w:lang w:val="es-CO"/>
+        </w:rPr>
+        <w:t>”</w:t>
+      </w:r>
+      <w:r>
+        <w:rPr>
+          <w:lang w:val="es-CO"/>
+        </w:rPr>
+        <w:t xml:space="preserve"> y asegurarse que se transfieran todas al archivo </w:t>
+      </w:r>
+      <w:r>
+        <w:rPr>
+          <w:lang w:val="es-CO"/>
+        </w:rPr>
+        <w:t>“</w:t>
+      </w:r>
+      <w:hyperlink r:id="rId8" w:tooltip="AnalysisPage.jsx" w:history="1">
+        <w:proofErr w:type="spellStart"/>
+        <w:r>
+          <w:rPr>
+            <w:rStyle w:val="Hipervnculo"/>
+          </w:rPr>
+          <w:t>AnalysisPage.jsx</w:t>
+        </w:r>
+        <w:proofErr w:type="spellEnd"/>
+      </w:hyperlink>
+      <w:r>
+        <w:rPr>
+          <w:lang w:val="es-CO"/>
+        </w:rPr>
+        <w:t>”</w:t>
+      </w:r>
+      <w:r>
+        <w:rPr>
+          <w:lang w:val="es-CO"/>
+        </w:rPr>
+        <w:t xml:space="preserve">, manteniendo la estructura visual </w:t>
+      </w:r>
+      <w:r>
+        <w:rPr>
+          <w:lang w:val="es-CO"/>
+        </w:rPr>
+        <w:t xml:space="preserve">de la interfaz </w:t>
+      </w:r>
+      <w:r>
+        <w:rPr>
+          <w:lang w:val="es-CO"/>
+        </w:rPr>
+        <w:t>que tiene</w:t>
+      </w:r>
+      <w:r>
+        <w:rPr>
+          <w:lang w:val="es-CO"/>
+        </w:rPr>
+        <w:t xml:space="preserve"> actualmente, lo importante es que las funcionalidad y </w:t>
+      </w:r>
+      <w:proofErr w:type="spellStart"/>
+      <w:r>
+        <w:rPr>
+          <w:lang w:val="es-CO"/>
+        </w:rPr>
+        <w:t>configuracion</w:t>
+      </w:r>
+      <w:proofErr w:type="spellEnd"/>
+      <w:r>
+        <w:rPr>
+          <w:lang w:val="es-CO"/>
+        </w:rPr>
+        <w:t xml:space="preserve">, </w:t>
+      </w:r>
+      <w:proofErr w:type="spellStart"/>
+      <w:r>
+        <w:rPr>
+          <w:lang w:val="es-CO"/>
+        </w:rPr>
+        <w:t>analisis</w:t>
+      </w:r>
+      <w:proofErr w:type="spellEnd"/>
+      <w:r>
+        <w:rPr>
+          <w:lang w:val="es-CO"/>
+        </w:rPr>
+        <w:t>…etc. Se mantengan como en</w:t>
+      </w:r>
+      <w:r>
+        <w:rPr>
+          <w:lang w:val="es-CO"/>
+        </w:rPr>
+        <w:t xml:space="preserve"> </w:t>
+      </w:r>
+      <w:r>
+        <w:rPr>
+          <w:lang w:val="es-CO"/>
+        </w:rPr>
+        <w:t>“</w:t>
+      </w:r>
+      <w:proofErr w:type="spellStart"/>
+      <w:r>
+        <w:rPr>
+          <w:lang w:val="es-CO"/>
+        </w:rPr>
+        <w:t>App</w:t>
+      </w:r>
+      <w:r>
+        <w:rPr>
+          <w:lang w:val="es-CO"/>
+        </w:rPr>
+        <w:t>_original</w:t>
+      </w:r>
+      <w:r>
+        <w:rPr>
+          <w:lang w:val="es-CO"/>
+        </w:rPr>
+        <w:t>.jsx</w:t>
+      </w:r>
+      <w:proofErr w:type="spellEnd"/>
+      <w:r>
+        <w:rPr>
+          <w:lang w:val="es-CO"/>
+        </w:rPr>
+        <w:t>”</w:t>
+      </w:r>
+      <w:r>
+        <w:rPr>
+          <w:lang w:val="es-CO"/>
+        </w:rPr>
+        <w:t xml:space="preserve">… Te es permitido optimizar el </w:t>
+      </w:r>
+      <w:proofErr w:type="gramStart"/>
+      <w:r>
+        <w:rPr>
+          <w:lang w:val="es-CO"/>
+        </w:rPr>
+        <w:t>código</w:t>
+      </w:r>
+      <w:proofErr w:type="gramEnd"/>
+      <w:r>
+        <w:rPr>
+          <w:lang w:val="es-CO"/>
+        </w:rPr>
+        <w:t xml:space="preserve"> pero manteniendo lo que actualmente está escrito.</w:t>
+      </w:r>
+      <w:r>
+        <w:rPr>
+          <w:lang w:val="es-CO"/>
+        </w:rPr>
+        <w:br/>
+      </w:r>
+      <w:r>
+        <w:rPr>
+          <w:lang w:val="es-CO"/>
+        </w:rPr>
+        <w:br/>
+        <w:t xml:space="preserve">Al final genera un o unos archivos mejorados con todas las funcionalidades operativas </w:t>
       </w:r>
     </w:p>
     <w:p>
@@ -143,6 +564,7 @@
         <w:rPr>
           <w:noProof/>
         </w:rPr>
+        <w:lastRenderedPageBreak/>
         <w:drawing>
           <wp:inline distT="0" distB="0" distL="0" distR="0" wp14:anchorId="7E508C55" wp14:editId="2031E947">
             <wp:extent cx="5612130" cy="3580130"/>
@@ -159,7 +581,7 @@
                     <pic:cNvPicPr/>
                   </pic:nvPicPr>
                   <pic:blipFill>
-                    <a:blip r:embed="rId5"/>
+                    <a:blip r:embed="rId9"/>
                     <a:stretch>
                       <a:fillRect/>
                     </a:stretch>
@@ -180,6 +602,1658 @@
         </w:drawing>
       </w:r>
     </w:p>
+    <w:p>
+      <w:pPr>
+        <w:rPr>
+          <w:lang w:val="es-CO"/>
+        </w:rPr>
+      </w:pPr>
+      <w:r>
+        <w:rPr>
+          <w:b/>
+          <w:bCs/>
+          <w:lang w:val="es-CO"/>
+        </w:rPr>
+        <w:t>Objetivo general:</w:t>
+      </w:r>
+      <w:r>
+        <w:rPr>
+          <w:lang w:val="es-CO"/>
+        </w:rPr>
+        <w:br/>
+        <w:t>Desarrollar un componente de inteligencia artificial climatológica que permita cuantificar la influencia histórica de eventos extremos (huracanes, tormentas, depresiones) en la viabilidad de proyectos eólicos en el Caribe colombiano, integrándose como un módulo complementario al sistema de diagnóstico de viabilidad eólica existente.</w:t>
+      </w:r>
+    </w:p>
+    <w:p>
+      <w:pPr>
+        <w:rPr>
+          <w:lang w:val="es-CO"/>
+        </w:rPr>
+      </w:pPr>
+      <w:r>
+        <w:rPr>
+          <w:lang w:val="es-CO"/>
+        </w:rPr>
+        <w:pict w14:anchorId="1CC78EE5">
+          <v:rect id="_x0000_i1037" style="width:0;height:1.5pt" o:hralign="center" o:hrstd="t" o:hr="t" fillcolor="#a0a0a0" stroked="f"/>
+        </w:pict>
+      </w:r>
+    </w:p>
+    <w:p>
+      <w:pPr>
+        <w:rPr>
+          <w:b/>
+          <w:bCs/>
+          <w:lang w:val="es-CO"/>
+        </w:rPr>
+      </w:pPr>
+      <w:r>
+        <w:rPr>
+          <w:rFonts w:ascii="Segoe UI Emoji" w:hAnsi="Segoe UI Emoji" w:cs="Segoe UI Emoji"/>
+          <w:b/>
+          <w:bCs/>
+          <w:lang w:val="es-CO"/>
+        </w:rPr>
+        <w:t>✅</w:t>
+      </w:r>
+      <w:r>
+        <w:rPr>
+          <w:b/>
+          <w:bCs/>
+          <w:lang w:val="es-CO"/>
+        </w:rPr>
+        <w:t xml:space="preserve"> Progreso actual (avance 2 de 6 etapas)</w:t>
+      </w:r>
+    </w:p>
+    <w:p>
+      <w:pPr>
+        <w:rPr>
+          <w:b/>
+          <w:bCs/>
+          <w:lang w:val="es-CO"/>
+        </w:rPr>
+      </w:pPr>
+      <w:r>
+        <w:rPr>
+          <w:b/>
+          <w:bCs/>
+          <w:lang w:val="es-CO"/>
+        </w:rPr>
+        <w:t>1. Análisis de la base de datos climática histórica [</w:t>
+      </w:r>
+      <w:r>
+        <w:rPr>
+          <w:rFonts w:ascii="Segoe UI Symbol" w:hAnsi="Segoe UI Symbol" w:cs="Segoe UI Symbol"/>
+          <w:b/>
+          <w:bCs/>
+          <w:lang w:val="es-CO"/>
+        </w:rPr>
+        <w:t>✔</w:t>
+      </w:r>
+      <w:r>
+        <w:rPr>
+          <w:b/>
+          <w:bCs/>
+          <w:lang w:val="es-CO"/>
+        </w:rPr>
+        <w:t xml:space="preserve"> Completado]</w:t>
+      </w:r>
+    </w:p>
+    <w:p>
+      <w:pPr>
+        <w:numPr>
+          <w:ilvl w:val="0"/>
+          <w:numId w:val="15"/>
+        </w:numPr>
+        <w:rPr>
+          <w:lang w:val="es-CO"/>
+        </w:rPr>
+      </w:pPr>
+      <w:r>
+        <w:rPr>
+          <w:lang w:val="es-CO"/>
+        </w:rPr>
+        <w:t>Se ha leído y comprendido la estructura del archivo original de eventos (formato HURDAT2).</w:t>
+      </w:r>
+      <w:r>
+        <w:rPr>
+          <w:lang w:val="es-CO"/>
+        </w:rPr>
+        <w:t xml:space="preserve"> </w:t>
+      </w:r>
+      <w:r>
+        <w:rPr>
+          <w:lang w:val="es-CO"/>
+        </w:rPr>
+        <w:t>https://www.nhc.noaa.gov/data/hurdat/hurdat2-format-atl-1851-2021.pdf</w:t>
+      </w:r>
+    </w:p>
+    <w:p>
+      <w:pPr>
+        <w:numPr>
+          <w:ilvl w:val="0"/>
+          <w:numId w:val="15"/>
+        </w:numPr>
+        <w:rPr>
+          <w:lang w:val="es-CO"/>
+        </w:rPr>
+      </w:pPr>
+      <w:r>
+        <w:rPr>
+          <w:lang w:val="es-CO"/>
+        </w:rPr>
+        <w:t xml:space="preserve">Se desarrolló y ejecutó un </w:t>
+      </w:r>
+      <w:r>
+        <w:rPr>
+          <w:b/>
+          <w:bCs/>
+          <w:lang w:val="es-CO"/>
+        </w:rPr>
+        <w:t xml:space="preserve">script de </w:t>
+      </w:r>
+      <w:proofErr w:type="spellStart"/>
+      <w:r>
+        <w:rPr>
+          <w:b/>
+          <w:bCs/>
+          <w:lang w:val="es-CO"/>
+        </w:rPr>
+        <w:t>parseo</w:t>
+      </w:r>
+      <w:proofErr w:type="spellEnd"/>
+      <w:r>
+        <w:rPr>
+          <w:b/>
+          <w:bCs/>
+          <w:lang w:val="es-CO"/>
+        </w:rPr>
+        <w:t xml:space="preserve"> en Python</w:t>
+      </w:r>
+      <w:r>
+        <w:rPr>
+          <w:lang w:val="es-CO"/>
+        </w:rPr>
+        <w:t xml:space="preserve"> para convertir los datos de huracanes a formato CSV estructurado.</w:t>
+      </w:r>
+    </w:p>
+    <w:p>
+      <w:pPr>
+        <w:numPr>
+          <w:ilvl w:val="0"/>
+          <w:numId w:val="15"/>
+        </w:numPr>
+        <w:rPr>
+          <w:lang w:val="es-CO"/>
+        </w:rPr>
+      </w:pPr>
+      <w:r>
+        <w:rPr>
+          <w:lang w:val="es-CO"/>
+        </w:rPr>
+        <w:t>Se verificaron los rangos de latitud, longitud y tipo de tormenta.</w:t>
+      </w:r>
+    </w:p>
+    <w:p>
+      <w:pPr>
+        <w:rPr>
+          <w:b/>
+          <w:bCs/>
+          <w:lang w:val="es-CO"/>
+        </w:rPr>
+      </w:pPr>
+      <w:r>
+        <w:rPr>
+          <w:b/>
+          <w:bCs/>
+          <w:lang w:val="es-CO"/>
+        </w:rPr>
+        <w:t>2. Desarrollo del motor de análisis estadístico y geoespacial [</w:t>
+      </w:r>
+      <w:r>
+        <w:rPr>
+          <w:rFonts w:ascii="Segoe UI Symbol" w:hAnsi="Segoe UI Symbol" w:cs="Segoe UI Symbol"/>
+          <w:b/>
+          <w:bCs/>
+          <w:lang w:val="es-CO"/>
+        </w:rPr>
+        <w:t>🛠</w:t>
+      </w:r>
+      <w:r>
+        <w:rPr>
+          <w:b/>
+          <w:bCs/>
+          <w:lang w:val="es-CO"/>
+        </w:rPr>
+        <w:t xml:space="preserve"> En progreso]</w:t>
+      </w:r>
+    </w:p>
+    <w:p>
+      <w:pPr>
+        <w:numPr>
+          <w:ilvl w:val="0"/>
+          <w:numId w:val="16"/>
+        </w:numPr>
+        <w:rPr>
+          <w:lang w:val="es-CO"/>
+        </w:rPr>
+      </w:pPr>
+      <w:r>
+        <w:rPr>
+          <w:lang w:val="es-CO"/>
+        </w:rPr>
+        <w:t>Se está construyendo el módulo statistical_geospatial_analysis.py.</w:t>
+      </w:r>
+    </w:p>
+    <w:p>
+      <w:pPr>
+        <w:numPr>
+          <w:ilvl w:val="0"/>
+          <w:numId w:val="16"/>
+        </w:numPr>
+        <w:rPr>
+          <w:lang w:val="es-CO"/>
+        </w:rPr>
+      </w:pPr>
+      <w:r>
+        <w:rPr>
+          <w:lang w:val="es-CO"/>
+        </w:rPr>
+        <w:t xml:space="preserve">Se ha integrado la librería </w:t>
+      </w:r>
+      <w:proofErr w:type="spellStart"/>
+      <w:r>
+        <w:rPr>
+          <w:lang w:val="es-CO"/>
+        </w:rPr>
+        <w:t>geopy</w:t>
+      </w:r>
+      <w:proofErr w:type="spellEnd"/>
+      <w:r>
+        <w:rPr>
+          <w:lang w:val="es-CO"/>
+        </w:rPr>
+        <w:t xml:space="preserve"> para cálculos geográficos de proximidad.</w:t>
+      </w:r>
+    </w:p>
+    <w:p>
+      <w:pPr>
+        <w:numPr>
+          <w:ilvl w:val="0"/>
+          <w:numId w:val="16"/>
+        </w:numPr>
+        <w:rPr>
+          <w:lang w:val="es-CO"/>
+        </w:rPr>
+      </w:pPr>
+      <w:r>
+        <w:rPr>
+          <w:lang w:val="es-CO"/>
+        </w:rPr>
+        <w:t>Se definió y amplió el cuadro delimitador del Caribe colombiano.</w:t>
+      </w:r>
+    </w:p>
+    <w:p>
+      <w:pPr>
+        <w:numPr>
+          <w:ilvl w:val="0"/>
+          <w:numId w:val="16"/>
+        </w:numPr>
+        <w:rPr>
+          <w:lang w:val="es-CO"/>
+        </w:rPr>
+      </w:pPr>
+      <w:r>
+        <w:rPr>
+          <w:lang w:val="es-CO"/>
+        </w:rPr>
+        <w:lastRenderedPageBreak/>
+        <w:t>Se ejecutaron múltiples ciclos de depuración para validar las conversiones de coordenadas, rango espacial, y tipo de tormenta.</w:t>
+      </w:r>
+    </w:p>
+    <w:p>
+      <w:pPr>
+        <w:numPr>
+          <w:ilvl w:val="0"/>
+          <w:numId w:val="16"/>
+        </w:numPr>
+        <w:rPr>
+          <w:lang w:val="es-CO"/>
+        </w:rPr>
+      </w:pPr>
+      <w:r>
+        <w:rPr>
+          <w:lang w:val="es-CO"/>
+        </w:rPr>
+        <w:t>Actualmente se generan métricas por punto geográfico: conteo, intensidad, tipos de eventos, etc.</w:t>
+      </w:r>
+    </w:p>
+    <w:p>
+      <w:pPr>
+        <w:rPr>
+          <w:lang w:val="es-CO"/>
+        </w:rPr>
+      </w:pPr>
+      <w:r>
+        <w:rPr>
+          <w:lang w:val="es-CO"/>
+        </w:rPr>
+        <w:pict w14:anchorId="2EC1B1F9">
+          <v:rect id="_x0000_i1038" style="width:0;height:1.5pt" o:hralign="center" o:hrstd="t" o:hr="t" fillcolor="#a0a0a0" stroked="f"/>
+        </w:pict>
+      </w:r>
+    </w:p>
+    <w:p>
+      <w:pPr>
+        <w:rPr>
+          <w:b/>
+          <w:bCs/>
+          <w:lang w:val="es-CO"/>
+        </w:rPr>
+      </w:pPr>
+      <w:r>
+        <w:rPr>
+          <w:rFonts w:ascii="Segoe UI Emoji" w:hAnsi="Segoe UI Emoji" w:cs="Segoe UI Emoji"/>
+          <w:b/>
+          <w:bCs/>
+          <w:lang w:val="es-CO"/>
+        </w:rPr>
+        <w:t>🔄</w:t>
+      </w:r>
+      <w:r>
+        <w:rPr>
+          <w:b/>
+          <w:bCs/>
+          <w:lang w:val="es-CO"/>
+        </w:rPr>
+        <w:t xml:space="preserve"> Etapas pendientes</w:t>
+      </w:r>
+    </w:p>
+    <w:p>
+      <w:pPr>
+        <w:rPr>
+          <w:b/>
+          <w:bCs/>
+          <w:lang w:val="es-CO"/>
+        </w:rPr>
+      </w:pPr>
+      <w:r>
+        <w:rPr>
+          <w:b/>
+          <w:bCs/>
+          <w:lang w:val="es-CO"/>
+        </w:rPr>
+        <w:t>3. Implementación del módulo de aprendizaje automático [</w:t>
+      </w:r>
+      <w:r>
+        <w:rPr>
+          <w:rFonts w:ascii="Segoe UI Emoji" w:hAnsi="Segoe UI Emoji" w:cs="Segoe UI Emoji"/>
+          <w:b/>
+          <w:bCs/>
+          <w:lang w:val="es-CO"/>
+        </w:rPr>
+        <w:t>🚧</w:t>
+      </w:r>
+      <w:r>
+        <w:rPr>
+          <w:b/>
+          <w:bCs/>
+          <w:lang w:val="es-CO"/>
+        </w:rPr>
+        <w:t xml:space="preserve"> Pendiente]</w:t>
+      </w:r>
+    </w:p>
+    <w:p>
+      <w:pPr>
+        <w:numPr>
+          <w:ilvl w:val="0"/>
+          <w:numId w:val="17"/>
+        </w:numPr>
+        <w:rPr>
+          <w:lang w:val="es-CO"/>
+        </w:rPr>
+      </w:pPr>
+      <w:r>
+        <w:rPr>
+          <w:lang w:val="es-CO"/>
+        </w:rPr>
+        <w:t xml:space="preserve">Se debe entrenar un modelo de clasificación (ej. </w:t>
+      </w:r>
+      <w:proofErr w:type="spellStart"/>
+      <w:r>
+        <w:rPr>
+          <w:lang w:val="es-CO"/>
+        </w:rPr>
+        <w:t>Random</w:t>
+      </w:r>
+      <w:proofErr w:type="spellEnd"/>
+      <w:r>
+        <w:rPr>
+          <w:lang w:val="es-CO"/>
+        </w:rPr>
+        <w:t xml:space="preserve"> Forest, </w:t>
+      </w:r>
+      <w:proofErr w:type="spellStart"/>
+      <w:r>
+        <w:rPr>
+          <w:lang w:val="es-CO"/>
+        </w:rPr>
+        <w:t>XGBoost</w:t>
+      </w:r>
+      <w:proofErr w:type="spellEnd"/>
+      <w:r>
+        <w:rPr>
+          <w:lang w:val="es-CO"/>
+        </w:rPr>
+        <w:t>) con las métricas generadas.</w:t>
+      </w:r>
+    </w:p>
+    <w:p>
+      <w:pPr>
+        <w:numPr>
+          <w:ilvl w:val="0"/>
+          <w:numId w:val="17"/>
+        </w:numPr>
+        <w:rPr>
+          <w:lang w:val="es-CO"/>
+        </w:rPr>
+      </w:pPr>
+      <w:r>
+        <w:rPr>
+          <w:lang w:val="es-CO"/>
+        </w:rPr>
+        <w:t>Variables objetivo: impacto neto (positivo, neutral, negativo).</w:t>
+      </w:r>
+    </w:p>
+    <w:p>
+      <w:pPr>
+        <w:numPr>
+          <w:ilvl w:val="0"/>
+          <w:numId w:val="17"/>
+        </w:numPr>
+        <w:rPr>
+          <w:lang w:val="es-CO"/>
+        </w:rPr>
+      </w:pPr>
+      <w:r>
+        <w:rPr>
+          <w:lang w:val="es-CO"/>
+        </w:rPr>
+        <w:t>Entradas esperadas: densidad de eventos, intensidad media, frecuencia, duración, etc.</w:t>
+      </w:r>
+    </w:p>
+    <w:p>
+      <w:pPr>
+        <w:rPr>
+          <w:b/>
+          <w:bCs/>
+          <w:lang w:val="es-CO"/>
+        </w:rPr>
+      </w:pPr>
+      <w:r>
+        <w:rPr>
+          <w:b/>
+          <w:bCs/>
+          <w:lang w:val="es-CO"/>
+        </w:rPr>
+        <w:t>4. Desarrollo del motor de interpretación y recomendación [</w:t>
+      </w:r>
+      <w:r>
+        <w:rPr>
+          <w:rFonts w:ascii="Segoe UI Emoji" w:hAnsi="Segoe UI Emoji" w:cs="Segoe UI Emoji"/>
+          <w:b/>
+          <w:bCs/>
+          <w:lang w:val="es-CO"/>
+        </w:rPr>
+        <w:t>🚧</w:t>
+      </w:r>
+      <w:r>
+        <w:rPr>
+          <w:b/>
+          <w:bCs/>
+          <w:lang w:val="es-CO"/>
+        </w:rPr>
+        <w:t xml:space="preserve"> Pendiente]</w:t>
+      </w:r>
+    </w:p>
+    <w:p>
+      <w:pPr>
+        <w:numPr>
+          <w:ilvl w:val="0"/>
+          <w:numId w:val="18"/>
+        </w:numPr>
+        <w:rPr>
+          <w:lang w:val="es-CO"/>
+        </w:rPr>
+      </w:pPr>
+      <w:r>
+        <w:rPr>
+          <w:lang w:val="es-CO"/>
+        </w:rPr>
+        <w:t>Traducirá la salida del modelo en recomendaciones textuales técnicas.</w:t>
+      </w:r>
+    </w:p>
+    <w:p>
+      <w:pPr>
+        <w:numPr>
+          <w:ilvl w:val="0"/>
+          <w:numId w:val="18"/>
+        </w:numPr>
+        <w:rPr>
+          <w:lang w:val="es-CO"/>
+        </w:rPr>
+      </w:pPr>
+      <w:r>
+        <w:rPr>
+          <w:lang w:val="es-CO"/>
+        </w:rPr>
+        <w:t xml:space="preserve">Incluye reglas para interpretación del </w:t>
+      </w:r>
+      <w:proofErr w:type="spellStart"/>
+      <w:r>
+        <w:rPr>
+          <w:lang w:val="es-CO"/>
+        </w:rPr>
+        <w:t>net_effect</w:t>
+      </w:r>
+      <w:proofErr w:type="spellEnd"/>
+      <w:r>
+        <w:rPr>
+          <w:lang w:val="es-CO"/>
+        </w:rPr>
+        <w:t xml:space="preserve"> y recomendaciones según riesgo u oportunidad energética.</w:t>
+      </w:r>
+    </w:p>
+    <w:p>
+      <w:pPr>
+        <w:rPr>
+          <w:b/>
+          <w:bCs/>
+          <w:lang w:val="es-CO"/>
+        </w:rPr>
+      </w:pPr>
+      <w:r>
+        <w:rPr>
+          <w:b/>
+          <w:bCs/>
+          <w:lang w:val="es-CO"/>
+        </w:rPr>
+        <w:t xml:space="preserve">5. Integración con el </w:t>
+      </w:r>
+      <w:proofErr w:type="spellStart"/>
+      <w:r>
+        <w:rPr>
+          <w:b/>
+          <w:bCs/>
+          <w:lang w:val="es-CO"/>
+        </w:rPr>
+        <w:t>backend</w:t>
+      </w:r>
+      <w:proofErr w:type="spellEnd"/>
+      <w:r>
+        <w:rPr>
+          <w:b/>
+          <w:bCs/>
+          <w:lang w:val="es-CO"/>
+        </w:rPr>
+        <w:t xml:space="preserve"> existente [</w:t>
+      </w:r>
+      <w:r>
+        <w:rPr>
+          <w:rFonts w:ascii="Segoe UI Emoji" w:hAnsi="Segoe UI Emoji" w:cs="Segoe UI Emoji"/>
+          <w:b/>
+          <w:bCs/>
+          <w:lang w:val="es-CO"/>
+        </w:rPr>
+        <w:t>🚧</w:t>
+      </w:r>
+      <w:r>
+        <w:rPr>
+          <w:b/>
+          <w:bCs/>
+          <w:lang w:val="es-CO"/>
+        </w:rPr>
+        <w:t xml:space="preserve"> Pendiente]</w:t>
+      </w:r>
+    </w:p>
+    <w:p>
+      <w:pPr>
+        <w:numPr>
+          <w:ilvl w:val="0"/>
+          <w:numId w:val="19"/>
+        </w:numPr>
+        <w:rPr>
+          <w:lang w:val="es-CO"/>
+        </w:rPr>
+      </w:pPr>
+      <w:r>
+        <w:rPr>
+          <w:lang w:val="es-CO"/>
+        </w:rPr>
+        <w:t xml:space="preserve">El módulo será llamado desde el </w:t>
+      </w:r>
+      <w:proofErr w:type="spellStart"/>
+      <w:r>
+        <w:rPr>
+          <w:lang w:val="es-CO"/>
+        </w:rPr>
+        <w:t>backend</w:t>
+      </w:r>
+      <w:proofErr w:type="spellEnd"/>
+      <w:r>
+        <w:rPr>
+          <w:lang w:val="es-CO"/>
+        </w:rPr>
+        <w:t xml:space="preserve"> </w:t>
+      </w:r>
+      <w:proofErr w:type="spellStart"/>
+      <w:r>
+        <w:rPr>
+          <w:lang w:val="es-CO"/>
+        </w:rPr>
+        <w:t>Flask</w:t>
+      </w:r>
+      <w:proofErr w:type="spellEnd"/>
+      <w:r>
+        <w:rPr>
+          <w:lang w:val="es-CO"/>
+        </w:rPr>
+        <w:t xml:space="preserve"> actual (posiblemente desde /</w:t>
+      </w:r>
+      <w:proofErr w:type="spellStart"/>
+      <w:r>
+        <w:rPr>
+          <w:lang w:val="es-CO"/>
+        </w:rPr>
+        <w:t>ai</w:t>
+      </w:r>
+      <w:proofErr w:type="spellEnd"/>
+      <w:r>
+        <w:rPr>
+          <w:lang w:val="es-CO"/>
+        </w:rPr>
+        <w:t>-diagnosis).</w:t>
+      </w:r>
+      <w:r>
+        <w:rPr>
+          <w:lang w:val="es-CO"/>
+        </w:rPr>
+        <w:t xml:space="preserve"> Ruta: </w:t>
+      </w:r>
+      <w:r>
+        <w:rPr>
+          <w:lang w:val="es-CO"/>
+        </w:rPr>
+        <w:t>https://github.com/mcarbono3/wind-analysis/tree/main/backend/src/services</w:t>
+      </w:r>
+    </w:p>
+    <w:p>
+      <w:pPr>
+        <w:numPr>
+          <w:ilvl w:val="0"/>
+          <w:numId w:val="19"/>
+        </w:numPr>
+        <w:rPr>
+          <w:lang w:val="es-CO"/>
+        </w:rPr>
+      </w:pPr>
+      <w:r>
+        <w:rPr>
+          <w:lang w:val="es-CO"/>
+        </w:rPr>
+        <w:t>Se unificará su salida con el análisis de viabilidad eólica basado en IA.</w:t>
+      </w:r>
+    </w:p>
+    <w:p>
+      <w:pPr>
+        <w:rPr>
+          <w:b/>
+          <w:bCs/>
+          <w:lang w:val="es-CO"/>
+        </w:rPr>
+      </w:pPr>
+      <w:r>
+        <w:rPr>
+          <w:b/>
+          <w:bCs/>
+          <w:lang w:val="es-CO"/>
+        </w:rPr>
+        <w:t>6. Entrega de resultados y documentación [</w:t>
+      </w:r>
+      <w:r>
+        <w:rPr>
+          <w:rFonts w:ascii="Segoe UI Emoji" w:hAnsi="Segoe UI Emoji" w:cs="Segoe UI Emoji"/>
+          <w:b/>
+          <w:bCs/>
+          <w:lang w:val="es-CO"/>
+        </w:rPr>
+        <w:t>🚧</w:t>
+      </w:r>
+      <w:r>
+        <w:rPr>
+          <w:b/>
+          <w:bCs/>
+          <w:lang w:val="es-CO"/>
+        </w:rPr>
+        <w:t xml:space="preserve"> Pendiente]</w:t>
+      </w:r>
+    </w:p>
+    <w:p>
+      <w:pPr>
+        <w:numPr>
+          <w:ilvl w:val="0"/>
+          <w:numId w:val="20"/>
+        </w:numPr>
+        <w:rPr>
+          <w:lang w:val="es-CO"/>
+        </w:rPr>
+      </w:pPr>
+      <w:r>
+        <w:rPr>
+          <w:lang w:val="es-CO"/>
+        </w:rPr>
+        <w:t>Generación de reportes combinados (CSV, PDF).</w:t>
+      </w:r>
+    </w:p>
+    <w:p>
+      <w:pPr>
+        <w:numPr>
+          <w:ilvl w:val="0"/>
+          <w:numId w:val="20"/>
+        </w:numPr>
+        <w:rPr>
+          <w:lang w:val="es-CO"/>
+        </w:rPr>
+      </w:pPr>
+      <w:r>
+        <w:rPr>
+          <w:lang w:val="es-CO"/>
+        </w:rPr>
+        <w:t>Documentación del modelo, scripts y API.</w:t>
+      </w:r>
+    </w:p>
+    <w:p>
+      <w:pPr>
+        <w:rPr>
+          <w:lang w:val="es-CO"/>
+        </w:rPr>
+      </w:pPr>
+    </w:p>
+    <w:p>
+      <w:pPr>
+        <w:rPr>
+          <w:lang w:val="es-CO"/>
+        </w:rPr>
+      </w:pPr>
+    </w:p>
+    <w:p>
+      <w:pPr>
+        <w:rPr>
+          <w:lang w:val="es-CO"/>
+        </w:rPr>
+      </w:pPr>
+    </w:p>
+    <w:p>
+      <w:pPr>
+        <w:rPr>
+          <w:lang w:val="es-CO"/>
+        </w:rPr>
+      </w:pPr>
+    </w:p>
+    <w:p>
+      <w:pPr>
+        <w:rPr>
+          <w:lang w:val="es-CO"/>
+        </w:rPr>
+      </w:pPr>
+    </w:p>
+    <w:p>
+      <w:pPr>
+        <w:rPr>
+          <w:lang w:val="es-CO"/>
+        </w:rPr>
+      </w:pPr>
+    </w:p>
+    <w:p>
+      <w:pPr>
+        <w:rPr>
+          <w:lang w:val="es-CO"/>
+        </w:rPr>
+      </w:pPr>
+    </w:p>
+    <w:p>
+      <w:pPr>
+        <w:rPr>
+          <w:lang w:val="es-CO"/>
+        </w:rPr>
+      </w:pPr>
+      <w:r>
+        <w:rPr>
+          <w:lang w:val="es-CO"/>
+        </w:rPr>
+        <w:lastRenderedPageBreak/>
+        <w:t xml:space="preserve">En el marco del desarrollo de un sistema experto para evaluar la viabilidad de proyectos eólicos en el Caribe colombiano, se ha estructurado una arquitectura dual basada en inteligencia artificial que integra dos enfoques complementarios: </w:t>
+      </w:r>
+      <w:r>
+        <w:rPr>
+          <w:b/>
+          <w:bCs/>
+          <w:lang w:val="es-CO"/>
+        </w:rPr>
+        <w:t>el análisis estadístico del recurso eólico</w:t>
+      </w:r>
+      <w:r>
+        <w:rPr>
+          <w:lang w:val="es-CO"/>
+        </w:rPr>
+        <w:t xml:space="preserve"> y </w:t>
+      </w:r>
+      <w:r>
+        <w:rPr>
+          <w:b/>
+          <w:bCs/>
+          <w:lang w:val="es-CO"/>
+        </w:rPr>
+        <w:t>la evaluación climatológica del riesgo meteorológico extremo</w:t>
+      </w:r>
+      <w:r>
+        <w:rPr>
+          <w:lang w:val="es-CO"/>
+        </w:rPr>
+        <w:t>. Esta integración tiene como objetivo ofrecer diagnósticos más robustos, fiables y contextualmente informados para la toma de decisiones energéticas.</w:t>
+      </w:r>
+    </w:p>
+    <w:p>
+      <w:pPr>
+        <w:rPr>
+          <w:lang w:val="es-CO"/>
+        </w:rPr>
+      </w:pPr>
+      <w:r>
+        <w:rPr>
+          <w:lang w:val="es-CO"/>
+        </w:rPr>
+        <w:t xml:space="preserve">Por un lado, el componente existente ai_diagnosis.py, encargada de analizar métricas estadísticas derivadas de mediciones eólicas. Este modelo evalúa características como la velocidad media del viento, turbulencia, densidad de potencia, probabilidad de operación y factor de capacidad, entre otras. Su función es clasificar la viabilidad del sitio como </w:t>
+      </w:r>
+      <w:r>
+        <w:rPr>
+          <w:b/>
+          <w:bCs/>
+          <w:lang w:val="es-CO"/>
+        </w:rPr>
+        <w:t>Bajo</w:t>
+      </w:r>
+      <w:r>
+        <w:rPr>
+          <w:lang w:val="es-CO"/>
+        </w:rPr>
+        <w:t xml:space="preserve">, </w:t>
+      </w:r>
+      <w:r>
+        <w:rPr>
+          <w:b/>
+          <w:bCs/>
+          <w:lang w:val="es-CO"/>
+        </w:rPr>
+        <w:t>Moderado</w:t>
+      </w:r>
+      <w:r>
+        <w:rPr>
+          <w:lang w:val="es-CO"/>
+        </w:rPr>
+        <w:t xml:space="preserve"> o </w:t>
+      </w:r>
+      <w:r>
+        <w:rPr>
+          <w:b/>
+          <w:bCs/>
+          <w:lang w:val="es-CO"/>
+        </w:rPr>
+        <w:t>Alto</w:t>
+      </w:r>
+      <w:r>
+        <w:rPr>
+          <w:lang w:val="es-CO"/>
+        </w:rPr>
+        <w:t>, basándose exclusivamente en el comportamiento técnico del recurso.</w:t>
+      </w:r>
+    </w:p>
+    <w:p>
+      <w:pPr>
+        <w:rPr>
+          <w:lang w:val="es-CO"/>
+        </w:rPr>
+      </w:pPr>
+      <w:r>
+        <w:rPr>
+          <w:lang w:val="es-CO"/>
+        </w:rPr>
+        <w:t xml:space="preserve">Por otro lado, se ha desarrollado un nuevo componente basado en el </w:t>
+      </w:r>
+      <w:proofErr w:type="spellStart"/>
+      <w:r>
+        <w:rPr>
+          <w:lang w:val="es-CO"/>
+        </w:rPr>
+        <w:t>ClimateAnalysisModule</w:t>
+      </w:r>
+      <w:proofErr w:type="spellEnd"/>
+      <w:r>
+        <w:rPr>
+          <w:lang w:val="es-CO"/>
+        </w:rPr>
+        <w:t xml:space="preserve">, cuyo objetivo es analizar la viabilidad desde una perspectiva climatológica. Este módulo emplea técnicas de análisis geoespacial y aprendizaje automático </w:t>
+      </w:r>
+      <w:r>
+        <w:rPr>
+          <w:lang w:val="es-CO"/>
+        </w:rPr>
+        <w:t>a partir de</w:t>
+      </w:r>
+      <w:r>
+        <w:rPr>
+          <w:lang w:val="es-CO"/>
+        </w:rPr>
+        <w:t xml:space="preserve"> </w:t>
+      </w:r>
+      <w:r>
+        <w:rPr>
+          <w:b/>
+          <w:bCs/>
+          <w:lang w:val="es-CO"/>
+        </w:rPr>
+        <w:t>registros históricos de huracanes, tormentas tropicales y otros eventos meteorológicos extremos</w:t>
+      </w:r>
+      <w:r>
+        <w:rPr>
+          <w:lang w:val="es-CO"/>
+        </w:rPr>
+        <w:t>, calculando indicadores de riesgo y oportunidad energética para la región de interés.</w:t>
+      </w:r>
+    </w:p>
+    <w:p>
+      <w:pPr>
+        <w:rPr>
+          <w:lang w:val="es-CO"/>
+        </w:rPr>
+      </w:pPr>
+      <w:r>
+        <w:rPr>
+          <w:lang w:val="es-CO"/>
+        </w:rPr>
+        <w:t xml:space="preserve">Ambos modelos se ejecutan a partir de las </w:t>
+      </w:r>
+      <w:r>
+        <w:rPr>
+          <w:b/>
+          <w:bCs/>
+          <w:lang w:val="es-CO"/>
+        </w:rPr>
+        <w:t>coordenadas geográficas seleccionadas por el usuario</w:t>
+      </w:r>
+      <w:r>
+        <w:rPr>
+          <w:lang w:val="es-CO"/>
+        </w:rPr>
+        <w:t>. Específicamente:</w:t>
+      </w:r>
+    </w:p>
+    <w:p>
+      <w:pPr>
+        <w:numPr>
+          <w:ilvl w:val="0"/>
+          <w:numId w:val="21"/>
+        </w:numPr>
+        <w:rPr>
+          <w:lang w:val="es-CO"/>
+        </w:rPr>
+      </w:pPr>
+      <w:r>
+        <w:rPr>
+          <w:lang w:val="es-CO"/>
+        </w:rPr>
+        <w:t xml:space="preserve">ai_diagnosis.py analizará las </w:t>
+      </w:r>
+      <w:r>
+        <w:rPr>
+          <w:b/>
+          <w:bCs/>
+          <w:lang w:val="es-CO"/>
+        </w:rPr>
+        <w:t>variables y métricas estadísticas del viento</w:t>
+      </w:r>
+      <w:r>
+        <w:rPr>
+          <w:lang w:val="es-CO"/>
+        </w:rPr>
+        <w:t xml:space="preserve"> asociadas a esas coordenadas.</w:t>
+      </w:r>
+    </w:p>
+    <w:p>
+      <w:pPr>
+        <w:numPr>
+          <w:ilvl w:val="0"/>
+          <w:numId w:val="21"/>
+        </w:numPr>
+        <w:rPr>
+          <w:lang w:val="es-CO"/>
+        </w:rPr>
+      </w:pPr>
+      <w:proofErr w:type="spellStart"/>
+      <w:r>
+        <w:rPr>
+          <w:lang w:val="es-CO"/>
+        </w:rPr>
+        <w:t>ClimateAnalysisModule</w:t>
+      </w:r>
+      <w:proofErr w:type="spellEnd"/>
+      <w:r>
+        <w:rPr>
+          <w:lang w:val="es-CO"/>
+        </w:rPr>
+        <w:t xml:space="preserve"> procesará el </w:t>
+      </w:r>
+      <w:r>
+        <w:rPr>
+          <w:b/>
+          <w:bCs/>
+          <w:lang w:val="es-CO"/>
+        </w:rPr>
+        <w:t>comportamiento histórico del viento</w:t>
+      </w:r>
+      <w:r>
+        <w:rPr>
+          <w:lang w:val="es-CO"/>
+        </w:rPr>
+        <w:t xml:space="preserve"> en esas mismas coordenadas, en relación con los eventos climáticos extremos ocurridos en la zona (como huracanes y tormentas), para determinar su impacto en la viabilidad del proyecto.</w:t>
+      </w:r>
+    </w:p>
+    <w:p>
+      <w:pPr>
+        <w:rPr>
+          <w:b/>
+          <w:bCs/>
+          <w:lang w:val="es-CO"/>
+        </w:rPr>
+      </w:pPr>
+      <w:r>
+        <w:rPr>
+          <w:rFonts w:ascii="Segoe UI Emoji" w:hAnsi="Segoe UI Emoji" w:cs="Segoe UI Emoji"/>
+          <w:b/>
+          <w:bCs/>
+          <w:lang w:val="es-CO"/>
+        </w:rPr>
+        <w:t>🔧</w:t>
+      </w:r>
+      <w:r>
+        <w:rPr>
+          <w:b/>
+          <w:bCs/>
+          <w:lang w:val="es-CO"/>
+        </w:rPr>
+        <w:t xml:space="preserve"> Rol del archivo ai.py en la integración</w:t>
+      </w:r>
+    </w:p>
+    <w:p>
+      <w:pPr>
+        <w:rPr>
+          <w:lang w:val="es-CO"/>
+        </w:rPr>
+      </w:pPr>
+      <w:r>
+        <w:rPr>
+          <w:lang w:val="es-CO"/>
+        </w:rPr>
+        <w:t xml:space="preserve">El archivo ai.py, ubicado en </w:t>
+      </w:r>
+      <w:proofErr w:type="spellStart"/>
+      <w:r>
+        <w:rPr>
+          <w:lang w:val="es-CO"/>
+        </w:rPr>
+        <w:t>src</w:t>
+      </w:r>
+      <w:proofErr w:type="spellEnd"/>
+      <w:r>
+        <w:rPr>
+          <w:lang w:val="es-CO"/>
+        </w:rPr>
+        <w:t>/</w:t>
+      </w:r>
+      <w:proofErr w:type="spellStart"/>
+      <w:r>
+        <w:rPr>
+          <w:lang w:val="es-CO"/>
+        </w:rPr>
+        <w:t>routes</w:t>
+      </w:r>
+      <w:proofErr w:type="spellEnd"/>
+      <w:r>
+        <w:rPr>
+          <w:lang w:val="es-CO"/>
+        </w:rPr>
+        <w:t xml:space="preserve">, actúa como el </w:t>
+      </w:r>
+      <w:r>
+        <w:rPr>
+          <w:b/>
+          <w:bCs/>
+          <w:lang w:val="es-CO"/>
+        </w:rPr>
+        <w:t>orquestador principal</w:t>
+      </w:r>
+      <w:r>
+        <w:rPr>
+          <w:lang w:val="es-CO"/>
+        </w:rPr>
+        <w:t xml:space="preserve"> de la arquitectura </w:t>
+      </w:r>
+      <w:proofErr w:type="spellStart"/>
+      <w:r>
+        <w:rPr>
+          <w:lang w:val="es-CO"/>
+        </w:rPr>
+        <w:t>Flask</w:t>
+      </w:r>
+      <w:proofErr w:type="spellEnd"/>
+      <w:r>
+        <w:rPr>
+          <w:lang w:val="es-CO"/>
+        </w:rPr>
+        <w:t xml:space="preserve">. Actualmente, expone los </w:t>
+      </w:r>
+      <w:proofErr w:type="spellStart"/>
+      <w:r>
+        <w:rPr>
+          <w:lang w:val="es-CO"/>
+        </w:rPr>
+        <w:t>endpoints</w:t>
+      </w:r>
+      <w:proofErr w:type="spellEnd"/>
+      <w:r>
+        <w:rPr>
+          <w:lang w:val="es-CO"/>
+        </w:rPr>
+        <w:t xml:space="preserve"> relacionados con el modelo estadístico, incluyendo /</w:t>
+      </w:r>
+      <w:proofErr w:type="spellStart"/>
+      <w:r>
+        <w:rPr>
+          <w:lang w:val="es-CO"/>
+        </w:rPr>
+        <w:t>ai</w:t>
+      </w:r>
+      <w:proofErr w:type="spellEnd"/>
+      <w:r>
+        <w:rPr>
+          <w:lang w:val="es-CO"/>
+        </w:rPr>
+        <w:t>-diagnosis, /</w:t>
+      </w:r>
+      <w:proofErr w:type="spellStart"/>
+      <w:r>
+        <w:rPr>
+          <w:lang w:val="es-CO"/>
+        </w:rPr>
+        <w:t>ai-model-info</w:t>
+      </w:r>
+      <w:proofErr w:type="spellEnd"/>
+      <w:r>
+        <w:rPr>
+          <w:lang w:val="es-CO"/>
+        </w:rPr>
+        <w:t>, /</w:t>
+      </w:r>
+      <w:proofErr w:type="spellStart"/>
+      <w:r>
+        <w:rPr>
+          <w:lang w:val="es-CO"/>
+        </w:rPr>
+        <w:t>retrain-model</w:t>
+      </w:r>
+      <w:proofErr w:type="spellEnd"/>
+      <w:r>
+        <w:rPr>
+          <w:lang w:val="es-CO"/>
+        </w:rPr>
+        <w:t xml:space="preserve"> y otros. Para lograr la integración con el nuevo componente climatológico, ai.py será </w:t>
+      </w:r>
+      <w:r>
+        <w:rPr>
+          <w:b/>
+          <w:bCs/>
+          <w:lang w:val="es-CO"/>
+        </w:rPr>
+        <w:t>modificado y extendido</w:t>
+      </w:r>
+      <w:r>
+        <w:rPr>
+          <w:lang w:val="es-CO"/>
+        </w:rPr>
+        <w:t xml:space="preserve"> para:</w:t>
+      </w:r>
+    </w:p>
+    <w:p>
+      <w:pPr>
+        <w:numPr>
+          <w:ilvl w:val="0"/>
+          <w:numId w:val="22"/>
+        </w:numPr>
+        <w:rPr>
+          <w:lang w:val="es-CO"/>
+        </w:rPr>
+      </w:pPr>
+      <w:r>
+        <w:rPr>
+          <w:lang w:val="es-CO"/>
+        </w:rPr>
+        <w:t xml:space="preserve">Incorporar la ejecución del </w:t>
+      </w:r>
+      <w:proofErr w:type="spellStart"/>
+      <w:r>
+        <w:rPr>
+          <w:lang w:val="es-CO"/>
+        </w:rPr>
+        <w:t>ClimateAnalysisModule</w:t>
+      </w:r>
+      <w:proofErr w:type="spellEnd"/>
+      <w:r>
+        <w:rPr>
+          <w:lang w:val="es-CO"/>
+        </w:rPr>
+        <w:t xml:space="preserve"> desde el mismo </w:t>
+      </w:r>
+      <w:proofErr w:type="spellStart"/>
+      <w:r>
+        <w:rPr>
+          <w:lang w:val="es-CO"/>
+        </w:rPr>
+        <w:t>endpoint</w:t>
+      </w:r>
+      <w:proofErr w:type="spellEnd"/>
+      <w:r>
+        <w:rPr>
+          <w:lang w:val="es-CO"/>
+        </w:rPr>
+        <w:t xml:space="preserve"> /</w:t>
+      </w:r>
+      <w:proofErr w:type="spellStart"/>
+      <w:r>
+        <w:rPr>
+          <w:lang w:val="es-CO"/>
+        </w:rPr>
+        <w:t>ai</w:t>
+      </w:r>
+      <w:proofErr w:type="spellEnd"/>
+      <w:r>
+        <w:rPr>
+          <w:lang w:val="es-CO"/>
+        </w:rPr>
+        <w:t>-diagnosis.</w:t>
+      </w:r>
+    </w:p>
+    <w:p>
+      <w:pPr>
+        <w:numPr>
+          <w:ilvl w:val="0"/>
+          <w:numId w:val="22"/>
+        </w:numPr>
+        <w:rPr>
+          <w:lang w:val="es-CO"/>
+        </w:rPr>
+      </w:pPr>
+      <w:r>
+        <w:rPr>
+          <w:lang w:val="es-CO"/>
+        </w:rPr>
+        <w:t>A partir de las coordenadas proporcionadas, ejecutar ambos modelos y capturar sus salidas.</w:t>
+      </w:r>
+    </w:p>
+    <w:p>
+      <w:pPr>
+        <w:numPr>
+          <w:ilvl w:val="0"/>
+          <w:numId w:val="22"/>
+        </w:numPr>
+        <w:rPr>
+          <w:lang w:val="es-CO"/>
+        </w:rPr>
+      </w:pPr>
+      <w:r>
+        <w:rPr>
+          <w:lang w:val="es-CO"/>
+        </w:rPr>
+        <w:t>Unificar los resultados en una estructura conjunta que incluya:</w:t>
+      </w:r>
+    </w:p>
+    <w:p>
+      <w:pPr>
+        <w:numPr>
+          <w:ilvl w:val="1"/>
+          <w:numId w:val="22"/>
+        </w:numPr>
+        <w:rPr>
+          <w:lang w:val="es-CO"/>
+        </w:rPr>
+      </w:pPr>
+      <w:r>
+        <w:rPr>
+          <w:lang w:val="es-CO"/>
+        </w:rPr>
+        <w:t>Diagnóstico estadístico (</w:t>
+      </w:r>
+      <w:proofErr w:type="spellStart"/>
+      <w:r>
+        <w:rPr>
+          <w:lang w:val="es-CO"/>
+        </w:rPr>
+        <w:t>WindPotentialAI</w:t>
+      </w:r>
+      <w:proofErr w:type="spellEnd"/>
+      <w:r>
+        <w:rPr>
+          <w:lang w:val="es-CO"/>
+        </w:rPr>
+        <w:t>)</w:t>
+      </w:r>
+    </w:p>
+    <w:p>
+      <w:pPr>
+        <w:numPr>
+          <w:ilvl w:val="1"/>
+          <w:numId w:val="22"/>
+        </w:numPr>
+        <w:rPr>
+          <w:lang w:val="es-CO"/>
+        </w:rPr>
+      </w:pPr>
+      <w:r>
+        <w:rPr>
+          <w:lang w:val="es-CO"/>
+        </w:rPr>
+        <w:t>Diagnóstico climatológico (</w:t>
+      </w:r>
+      <w:proofErr w:type="spellStart"/>
+      <w:r>
+        <w:rPr>
+          <w:lang w:val="es-CO"/>
+        </w:rPr>
+        <w:t>ClimateAnalysisModule</w:t>
+      </w:r>
+      <w:proofErr w:type="spellEnd"/>
+      <w:r>
+        <w:rPr>
+          <w:lang w:val="es-CO"/>
+        </w:rPr>
+        <w:t>)</w:t>
+      </w:r>
+    </w:p>
+    <w:p>
+      <w:pPr>
+        <w:numPr>
+          <w:ilvl w:val="1"/>
+          <w:numId w:val="22"/>
+        </w:numPr>
+        <w:rPr>
+          <w:lang w:val="es-CO"/>
+        </w:rPr>
+      </w:pPr>
+      <w:r>
+        <w:rPr>
+          <w:lang w:val="es-CO"/>
+        </w:rPr>
+        <w:t>Evaluación de viabilidad consolidada</w:t>
+      </w:r>
+    </w:p>
+    <w:p>
+      <w:pPr>
+        <w:numPr>
+          <w:ilvl w:val="1"/>
+          <w:numId w:val="22"/>
+        </w:numPr>
+        <w:rPr>
+          <w:lang w:val="es-CO"/>
+        </w:rPr>
+      </w:pPr>
+      <w:r>
+        <w:rPr>
+          <w:lang w:val="es-CO"/>
+        </w:rPr>
+        <w:lastRenderedPageBreak/>
+        <w:t>Recomendaciones técnicas combinadas</w:t>
+      </w:r>
+    </w:p>
+    <w:p>
+      <w:pPr>
+        <w:numPr>
+          <w:ilvl w:val="1"/>
+          <w:numId w:val="22"/>
+        </w:numPr>
+        <w:rPr>
+          <w:lang w:val="es-CO"/>
+        </w:rPr>
+      </w:pPr>
+      <w:r>
+        <w:rPr>
+          <w:lang w:val="es-CO"/>
+        </w:rPr>
+        <w:t>Explicaciones detalladas de cada modelo</w:t>
+      </w:r>
+      <w:r>
+        <w:rPr>
+          <w:lang w:val="es-CO"/>
+        </w:rPr>
+        <w:br/>
+      </w:r>
+    </w:p>
+    <w:p>
+      <w:pPr>
+        <w:numPr>
+          <w:ilvl w:val="0"/>
+          <w:numId w:val="22"/>
+        </w:numPr>
+        <w:rPr>
+          <w:lang w:val="es-CO"/>
+        </w:rPr>
+      </w:pPr>
+      <w:r>
+        <w:rPr>
+          <w:lang w:val="es-CO"/>
+        </w:rPr>
+        <w:t>Configurar el archivo “</w:t>
+      </w:r>
+      <w:proofErr w:type="spellStart"/>
+      <w:r>
+        <w:rPr>
+          <w:lang w:val="es-CO"/>
+        </w:rPr>
+        <w:t>AnalysisPage</w:t>
+      </w:r>
+      <w:r>
+        <w:rPr>
+          <w:lang w:val="es-CO"/>
+        </w:rPr>
+        <w:t>.jsx</w:t>
+      </w:r>
+      <w:proofErr w:type="spellEnd"/>
+      <w:r>
+        <w:rPr>
+          <w:lang w:val="es-CO"/>
+        </w:rPr>
+        <w:t xml:space="preserve">” en el </w:t>
+      </w:r>
+      <w:proofErr w:type="spellStart"/>
+      <w:r>
+        <w:rPr>
+          <w:lang w:val="es-CO"/>
+        </w:rPr>
+        <w:t>frontend</w:t>
+      </w:r>
+      <w:proofErr w:type="spellEnd"/>
+      <w:r>
+        <w:rPr>
+          <w:lang w:val="es-CO"/>
+        </w:rPr>
+        <w:t xml:space="preserve"> para que obtenga la información de viabilidad mejorada y la muestre en la sección de resultados y en el informe de PDF.</w:t>
+      </w:r>
+    </w:p>
+    <w:p>
+      <w:pPr>
+        <w:rPr>
+          <w:lang w:val="es-CO"/>
+        </w:rPr>
+      </w:pPr>
+      <w:r>
+        <w:rPr>
+          <w:lang w:val="es-CO"/>
+        </w:rPr>
+        <w:t xml:space="preserve">Este comportamiento permitirá que el </w:t>
+      </w:r>
+      <w:proofErr w:type="spellStart"/>
+      <w:r>
+        <w:rPr>
+          <w:lang w:val="es-CO"/>
+        </w:rPr>
+        <w:t>endpoint</w:t>
+      </w:r>
+      <w:proofErr w:type="spellEnd"/>
+      <w:r>
+        <w:rPr>
+          <w:lang w:val="es-CO"/>
+        </w:rPr>
+        <w:t xml:space="preserve"> /</w:t>
+      </w:r>
+      <w:proofErr w:type="spellStart"/>
+      <w:r>
+        <w:rPr>
+          <w:lang w:val="es-CO"/>
+        </w:rPr>
+        <w:t>ai</w:t>
+      </w:r>
+      <w:proofErr w:type="spellEnd"/>
+      <w:r>
+        <w:rPr>
+          <w:lang w:val="es-CO"/>
+        </w:rPr>
+        <w:t>-diagnosis actúe como un punto central de análisis inteligente, ofreciendo a los usuarios una evaluación completa del sitio bajo estudio.</w:t>
+      </w:r>
+    </w:p>
+    <w:p>
+      <w:pPr>
+        <w:rPr>
+          <w:lang w:val="es-CO"/>
+        </w:rPr>
+      </w:pPr>
+      <w:r>
+        <w:rPr>
+          <w:lang w:val="es-CO"/>
+        </w:rPr>
+        <w:t>Al final se deben generar el archivo final mejorados y la documentación del proceso con las indicaciones de su funcionamiento.</w:t>
+      </w:r>
+      <w:r>
+        <w:rPr>
+          <w:lang w:val="es-CO"/>
+        </w:rPr>
+        <w:br/>
+        <w:t>_____------</w:t>
+      </w:r>
+    </w:p>
+    <w:p>
+      <w:pPr>
+        <w:rPr>
+          <w:lang w:val="es-CO"/>
+        </w:rPr>
+      </w:pPr>
+      <w:r>
+        <w:rPr>
+          <w:lang w:val="es-CO"/>
+        </w:rPr>
+        <w:br/>
+      </w:r>
+      <w:r>
+        <w:t xml:space="preserve">El archivo </w:t>
+      </w:r>
+      <w:proofErr w:type="spellStart"/>
+      <w:r>
+        <w:t>AnalysisPage.jsx</w:t>
+      </w:r>
+      <w:proofErr w:type="spellEnd"/>
+      <w:r>
+        <w:t xml:space="preserve"> </w:t>
+      </w:r>
+      <w:proofErr w:type="spellStart"/>
+      <w:r>
+        <w:t>estal</w:t>
+      </w:r>
+      <w:proofErr w:type="spellEnd"/>
+      <w:r>
+        <w:t xml:space="preserve"> reescrito porque debe mantener la </w:t>
+      </w:r>
+      <w:proofErr w:type="spellStart"/>
+      <w:r>
+        <w:t>logica</w:t>
+      </w:r>
+      <w:proofErr w:type="spellEnd"/>
+      <w:r>
+        <w:t xml:space="preserve"> original y solo se le debe incluir las mejoras con la viabilidad mejorada para mostrar en los resultados y en el reporte en PDF, por lo cual deber </w:t>
+      </w:r>
+      <w:proofErr w:type="spellStart"/>
+      <w:r>
+        <w:t>reescibirlo</w:t>
+      </w:r>
+      <w:proofErr w:type="spellEnd"/>
+      <w:r>
+        <w:t xml:space="preserve"> nuevamente. </w:t>
+      </w:r>
+      <w:proofErr w:type="spellStart"/>
+      <w:r>
+        <w:t>Ademas</w:t>
+      </w:r>
+      <w:proofErr w:type="spellEnd"/>
+      <w:r>
+        <w:t xml:space="preserve"> necesito que me prepares una </w:t>
+      </w:r>
+      <w:proofErr w:type="spellStart"/>
+      <w:r>
+        <w:t>presentacion</w:t>
+      </w:r>
+      <w:proofErr w:type="spellEnd"/>
+      <w:r>
+        <w:t xml:space="preserve"> profesional, </w:t>
+      </w:r>
+      <w:proofErr w:type="spellStart"/>
+      <w:r>
+        <w:t>dinamica</w:t>
+      </w:r>
+      <w:proofErr w:type="spellEnd"/>
+      <w:r>
+        <w:t xml:space="preserve">, innovadora que incluya detalles </w:t>
+      </w:r>
+      <w:proofErr w:type="spellStart"/>
+      <w:r>
+        <w:t>tecnicos</w:t>
+      </w:r>
+      <w:proofErr w:type="spellEnd"/>
+      <w:r>
+        <w:t xml:space="preserve"> solo del sistema de IA mejora describiendo por, ejemplo aspectos como: introducción, componentes, </w:t>
+      </w:r>
+      <w:proofErr w:type="spellStart"/>
+      <w:r>
+        <w:t>innovación,modelo</w:t>
+      </w:r>
+      <w:proofErr w:type="spellEnd"/>
+      <w:r>
+        <w:t xml:space="preserve">, </w:t>
+      </w:r>
+      <w:proofErr w:type="spellStart"/>
+      <w:r>
+        <w:t>metricas</w:t>
+      </w:r>
+      <w:proofErr w:type="spellEnd"/>
+      <w:r>
+        <w:t xml:space="preserve"> de funcionamiento, alcance, resultados</w:t>
+      </w:r>
+    </w:p>
     <w:sectPr>
       <w:pgSz w:w="12240" w:h="15840"/>
       <w:pgMar w:top="1417" w:right="1701" w:bottom="1417" w:left="1701" w:header="720" w:footer="720" w:gutter="0"/>
@@ -342,6 +2416,304 @@
     </w:lvl>
   </w:abstractNum>
   <w:abstractNum w:abstractNumId="1" w15:restartNumberingAfterBreak="0">
+    <w:nsid w:val="09F34E16"/>
+    <w:multiLevelType w:val="multilevel"/>
+    <w:tmpl w:val="D3028FDA"/>
+    <w:lvl w:ilvl="0">
+      <w:start w:val="1"/>
+      <w:numFmt w:val="bullet"/>
+      <w:lvlText w:val=""/>
+      <w:lvlJc w:val="left"/>
+      <w:pPr>
+        <w:tabs>
+          <w:tab w:val="num" w:pos="720"/>
+        </w:tabs>
+        <w:ind w:left="720" w:hanging="360"/>
+      </w:pPr>
+      <w:rPr>
+        <w:rFonts w:ascii="Symbol" w:hAnsi="Symbol" w:hint="default"/>
+        <w:sz w:val="20"/>
+      </w:rPr>
+    </w:lvl>
+    <w:lvl w:ilvl="1" w:tentative="1">
+      <w:start w:val="1"/>
+      <w:numFmt w:val="bullet"/>
+      <w:lvlText w:val="o"/>
+      <w:lvlJc w:val="left"/>
+      <w:pPr>
+        <w:tabs>
+          <w:tab w:val="num" w:pos="1440"/>
+        </w:tabs>
+        <w:ind w:left="1440" w:hanging="360"/>
+      </w:pPr>
+      <w:rPr>
+        <w:rFonts w:ascii="Courier New" w:hAnsi="Courier New" w:hint="default"/>
+        <w:sz w:val="20"/>
+      </w:rPr>
+    </w:lvl>
+    <w:lvl w:ilvl="2" w:tentative="1">
+      <w:start w:val="1"/>
+      <w:numFmt w:val="bullet"/>
+      <w:lvlText w:val=""/>
+      <w:lvlJc w:val="left"/>
+      <w:pPr>
+        <w:tabs>
+          <w:tab w:val="num" w:pos="2160"/>
+        </w:tabs>
+        <w:ind w:left="2160" w:hanging="360"/>
+      </w:pPr>
+      <w:rPr>
+        <w:rFonts w:ascii="Wingdings" w:hAnsi="Wingdings" w:hint="default"/>
+        <w:sz w:val="20"/>
+      </w:rPr>
+    </w:lvl>
+    <w:lvl w:ilvl="3" w:tentative="1">
+      <w:start w:val="1"/>
+      <w:numFmt w:val="bullet"/>
+      <w:lvlText w:val=""/>
+      <w:lvlJc w:val="left"/>
+      <w:pPr>
+        <w:tabs>
+          <w:tab w:val="num" w:pos="2880"/>
+        </w:tabs>
+        <w:ind w:left="2880" w:hanging="360"/>
+      </w:pPr>
+      <w:rPr>
+        <w:rFonts w:ascii="Wingdings" w:hAnsi="Wingdings" w:hint="default"/>
+        <w:sz w:val="20"/>
+      </w:rPr>
+    </w:lvl>
+    <w:lvl w:ilvl="4" w:tentative="1">
+      <w:start w:val="1"/>
+      <w:numFmt w:val="bullet"/>
+      <w:lvlText w:val=""/>
+      <w:lvlJc w:val="left"/>
+      <w:pPr>
+        <w:tabs>
+          <w:tab w:val="num" w:pos="3600"/>
+        </w:tabs>
+        <w:ind w:left="3600" w:hanging="360"/>
+      </w:pPr>
+      <w:rPr>
+        <w:rFonts w:ascii="Wingdings" w:hAnsi="Wingdings" w:hint="default"/>
+        <w:sz w:val="20"/>
+      </w:rPr>
+    </w:lvl>
+    <w:lvl w:ilvl="5" w:tentative="1">
+      <w:start w:val="1"/>
+      <w:numFmt w:val="bullet"/>
+      <w:lvlText w:val=""/>
+      <w:lvlJc w:val="left"/>
+      <w:pPr>
+        <w:tabs>
+          <w:tab w:val="num" w:pos="4320"/>
+        </w:tabs>
+        <w:ind w:left="4320" w:hanging="360"/>
+      </w:pPr>
+      <w:rPr>
+        <w:rFonts w:ascii="Wingdings" w:hAnsi="Wingdings" w:hint="default"/>
+        <w:sz w:val="20"/>
+      </w:rPr>
+    </w:lvl>
+    <w:lvl w:ilvl="6" w:tentative="1">
+      <w:start w:val="1"/>
+      <w:numFmt w:val="bullet"/>
+      <w:lvlText w:val=""/>
+      <w:lvlJc w:val="left"/>
+      <w:pPr>
+        <w:tabs>
+          <w:tab w:val="num" w:pos="5040"/>
+        </w:tabs>
+        <w:ind w:left="5040" w:hanging="360"/>
+      </w:pPr>
+      <w:rPr>
+        <w:rFonts w:ascii="Wingdings" w:hAnsi="Wingdings" w:hint="default"/>
+        <w:sz w:val="20"/>
+      </w:rPr>
+    </w:lvl>
+    <w:lvl w:ilvl="7" w:tentative="1">
+      <w:start w:val="1"/>
+      <w:numFmt w:val="bullet"/>
+      <w:lvlText w:val=""/>
+      <w:lvlJc w:val="left"/>
+      <w:pPr>
+        <w:tabs>
+          <w:tab w:val="num" w:pos="5760"/>
+        </w:tabs>
+        <w:ind w:left="5760" w:hanging="360"/>
+      </w:pPr>
+      <w:rPr>
+        <w:rFonts w:ascii="Wingdings" w:hAnsi="Wingdings" w:hint="default"/>
+        <w:sz w:val="20"/>
+      </w:rPr>
+    </w:lvl>
+    <w:lvl w:ilvl="8" w:tentative="1">
+      <w:start w:val="1"/>
+      <w:numFmt w:val="bullet"/>
+      <w:lvlText w:val=""/>
+      <w:lvlJc w:val="left"/>
+      <w:pPr>
+        <w:tabs>
+          <w:tab w:val="num" w:pos="6480"/>
+        </w:tabs>
+        <w:ind w:left="6480" w:hanging="360"/>
+      </w:pPr>
+      <w:rPr>
+        <w:rFonts w:ascii="Wingdings" w:hAnsi="Wingdings" w:hint="default"/>
+        <w:sz w:val="20"/>
+      </w:rPr>
+    </w:lvl>
+  </w:abstractNum>
+  <w:abstractNum w:abstractNumId="2" w15:restartNumberingAfterBreak="0">
+    <w:nsid w:val="11703AEA"/>
+    <w:multiLevelType w:val="multilevel"/>
+    <w:tmpl w:val="B1302580"/>
+    <w:lvl w:ilvl="0">
+      <w:start w:val="1"/>
+      <w:numFmt w:val="bullet"/>
+      <w:lvlText w:val=""/>
+      <w:lvlJc w:val="left"/>
+      <w:pPr>
+        <w:tabs>
+          <w:tab w:val="num" w:pos="720"/>
+        </w:tabs>
+        <w:ind w:left="720" w:hanging="360"/>
+      </w:pPr>
+      <w:rPr>
+        <w:rFonts w:ascii="Symbol" w:hAnsi="Symbol" w:hint="default"/>
+        <w:sz w:val="20"/>
+      </w:rPr>
+    </w:lvl>
+    <w:lvl w:ilvl="1" w:tentative="1">
+      <w:start w:val="1"/>
+      <w:numFmt w:val="bullet"/>
+      <w:lvlText w:val="o"/>
+      <w:lvlJc w:val="left"/>
+      <w:pPr>
+        <w:tabs>
+          <w:tab w:val="num" w:pos="1440"/>
+        </w:tabs>
+        <w:ind w:left="1440" w:hanging="360"/>
+      </w:pPr>
+      <w:rPr>
+        <w:rFonts w:ascii="Courier New" w:hAnsi="Courier New" w:hint="default"/>
+        <w:sz w:val="20"/>
+      </w:rPr>
+    </w:lvl>
+    <w:lvl w:ilvl="2" w:tentative="1">
+      <w:start w:val="1"/>
+      <w:numFmt w:val="bullet"/>
+      <w:lvlText w:val=""/>
+      <w:lvlJc w:val="left"/>
+      <w:pPr>
+        <w:tabs>
+          <w:tab w:val="num" w:pos="2160"/>
+        </w:tabs>
+        <w:ind w:left="2160" w:hanging="360"/>
+      </w:pPr>
+      <w:rPr>
+        <w:rFonts w:ascii="Wingdings" w:hAnsi="Wingdings" w:hint="default"/>
+        <w:sz w:val="20"/>
+      </w:rPr>
+    </w:lvl>
+    <w:lvl w:ilvl="3" w:tentative="1">
+      <w:start w:val="1"/>
+      <w:numFmt w:val="bullet"/>
+      <w:lvlText w:val=""/>
+      <w:lvlJc w:val="left"/>
+      <w:pPr>
+        <w:tabs>
+          <w:tab w:val="num" w:pos="2880"/>
+        </w:tabs>
+        <w:ind w:left="2880" w:hanging="360"/>
+      </w:pPr>
+      <w:rPr>
+        <w:rFonts w:ascii="Wingdings" w:hAnsi="Wingdings" w:hint="default"/>
+        <w:sz w:val="20"/>
+      </w:rPr>
+    </w:lvl>
+    <w:lvl w:ilvl="4" w:tentative="1">
+      <w:start w:val="1"/>
+      <w:numFmt w:val="bullet"/>
+      <w:lvlText w:val=""/>
+      <w:lvlJc w:val="left"/>
+      <w:pPr>
+        <w:tabs>
+          <w:tab w:val="num" w:pos="3600"/>
+        </w:tabs>
+        <w:ind w:left="3600" w:hanging="360"/>
+      </w:pPr>
+      <w:rPr>
+        <w:rFonts w:ascii="Wingdings" w:hAnsi="Wingdings" w:hint="default"/>
+        <w:sz w:val="20"/>
+      </w:rPr>
+    </w:lvl>
+    <w:lvl w:ilvl="5" w:tentative="1">
+      <w:start w:val="1"/>
+      <w:numFmt w:val="bullet"/>
+      <w:lvlText w:val=""/>
+      <w:lvlJc w:val="left"/>
+      <w:pPr>
+        <w:tabs>
+          <w:tab w:val="num" w:pos="4320"/>
+        </w:tabs>
+        <w:ind w:left="4320" w:hanging="360"/>
+      </w:pPr>
+      <w:rPr>
+        <w:rFonts w:ascii="Wingdings" w:hAnsi="Wingdings" w:hint="default"/>
+        <w:sz w:val="20"/>
+      </w:rPr>
+    </w:lvl>
+    <w:lvl w:ilvl="6" w:tentative="1">
+      <w:start w:val="1"/>
+      <w:numFmt w:val="bullet"/>
+      <w:lvlText w:val=""/>
+      <w:lvlJc w:val="left"/>
+      <w:pPr>
+        <w:tabs>
+          <w:tab w:val="num" w:pos="5040"/>
+        </w:tabs>
+        <w:ind w:left="5040" w:hanging="360"/>
+      </w:pPr>
+      <w:rPr>
+        <w:rFonts w:ascii="Wingdings" w:hAnsi="Wingdings" w:hint="default"/>
+        <w:sz w:val="20"/>
+      </w:rPr>
+    </w:lvl>
+    <w:lvl w:ilvl="7" w:tentative="1">
+      <w:start w:val="1"/>
+      <w:numFmt w:val="bullet"/>
+      <w:lvlText w:val=""/>
+      <w:lvlJc w:val="left"/>
+      <w:pPr>
+        <w:tabs>
+          <w:tab w:val="num" w:pos="5760"/>
+        </w:tabs>
+        <w:ind w:left="5760" w:hanging="360"/>
+      </w:pPr>
+      <w:rPr>
+        <w:rFonts w:ascii="Wingdings" w:hAnsi="Wingdings" w:hint="default"/>
+        <w:sz w:val="20"/>
+      </w:rPr>
+    </w:lvl>
+    <w:lvl w:ilvl="8" w:tentative="1">
+      <w:start w:val="1"/>
+      <w:numFmt w:val="bullet"/>
+      <w:lvlText w:val=""/>
+      <w:lvlJc w:val="left"/>
+      <w:pPr>
+        <w:tabs>
+          <w:tab w:val="num" w:pos="6480"/>
+        </w:tabs>
+        <w:ind w:left="6480" w:hanging="360"/>
+      </w:pPr>
+      <w:rPr>
+        <w:rFonts w:ascii="Wingdings" w:hAnsi="Wingdings" w:hint="default"/>
+        <w:sz w:val="20"/>
+      </w:rPr>
+    </w:lvl>
+  </w:abstractNum>
+  <w:abstractNum w:abstractNumId="3" w15:restartNumberingAfterBreak="0">
     <w:nsid w:val="158C544B"/>
     <w:multiLevelType w:val="multilevel"/>
     <w:tmpl w:val="2C5ADAAC"/>
@@ -454,7 +2826,7 @@
       </w:pPr>
     </w:lvl>
   </w:abstractNum>
-  <w:abstractNum w:abstractNumId="2" w15:restartNumberingAfterBreak="0">
+  <w:abstractNum w:abstractNumId="4" w15:restartNumberingAfterBreak="0">
     <w:nsid w:val="18FE0DBA"/>
     <w:multiLevelType w:val="multilevel"/>
     <w:tmpl w:val="B3180D9E"/>
@@ -603,7 +2975,571 @@
       </w:rPr>
     </w:lvl>
   </w:abstractNum>
-  <w:abstractNum w:abstractNumId="3" w15:restartNumberingAfterBreak="0">
+  <w:abstractNum w:abstractNumId="5" w15:restartNumberingAfterBreak="0">
+    <w:nsid w:val="19DC3DE6"/>
+    <w:multiLevelType w:val="multilevel"/>
+    <w:tmpl w:val="BC6AAB22"/>
+    <w:lvl w:ilvl="0">
+      <w:start w:val="1"/>
+      <w:numFmt w:val="bullet"/>
+      <w:lvlText w:val=""/>
+      <w:lvlJc w:val="left"/>
+      <w:pPr>
+        <w:tabs>
+          <w:tab w:val="num" w:pos="720"/>
+        </w:tabs>
+        <w:ind w:left="720" w:hanging="360"/>
+      </w:pPr>
+      <w:rPr>
+        <w:rFonts w:ascii="Symbol" w:hAnsi="Symbol" w:hint="default"/>
+        <w:sz w:val="20"/>
+      </w:rPr>
+    </w:lvl>
+    <w:lvl w:ilvl="1" w:tentative="1">
+      <w:start w:val="1"/>
+      <w:numFmt w:val="bullet"/>
+      <w:lvlText w:val="o"/>
+      <w:lvlJc w:val="left"/>
+      <w:pPr>
+        <w:tabs>
+          <w:tab w:val="num" w:pos="1440"/>
+        </w:tabs>
+        <w:ind w:left="1440" w:hanging="360"/>
+      </w:pPr>
+      <w:rPr>
+        <w:rFonts w:ascii="Courier New" w:hAnsi="Courier New" w:hint="default"/>
+        <w:sz w:val="20"/>
+      </w:rPr>
+    </w:lvl>
+    <w:lvl w:ilvl="2" w:tentative="1">
+      <w:start w:val="1"/>
+      <w:numFmt w:val="bullet"/>
+      <w:lvlText w:val=""/>
+      <w:lvlJc w:val="left"/>
+      <w:pPr>
+        <w:tabs>
+          <w:tab w:val="num" w:pos="2160"/>
+        </w:tabs>
+        <w:ind w:left="2160" w:hanging="360"/>
+      </w:pPr>
+      <w:rPr>
+        <w:rFonts w:ascii="Wingdings" w:hAnsi="Wingdings" w:hint="default"/>
+        <w:sz w:val="20"/>
+      </w:rPr>
+    </w:lvl>
+    <w:lvl w:ilvl="3" w:tentative="1">
+      <w:start w:val="1"/>
+      <w:numFmt w:val="bullet"/>
+      <w:lvlText w:val=""/>
+      <w:lvlJc w:val="left"/>
+      <w:pPr>
+        <w:tabs>
+          <w:tab w:val="num" w:pos="2880"/>
+        </w:tabs>
+        <w:ind w:left="2880" w:hanging="360"/>
+      </w:pPr>
+      <w:rPr>
+        <w:rFonts w:ascii="Wingdings" w:hAnsi="Wingdings" w:hint="default"/>
+        <w:sz w:val="20"/>
+      </w:rPr>
+    </w:lvl>
+    <w:lvl w:ilvl="4" w:tentative="1">
+      <w:start w:val="1"/>
+      <w:numFmt w:val="bullet"/>
+      <w:lvlText w:val=""/>
+      <w:lvlJc w:val="left"/>
+      <w:pPr>
+        <w:tabs>
+          <w:tab w:val="num" w:pos="3600"/>
+        </w:tabs>
+        <w:ind w:left="3600" w:hanging="360"/>
+      </w:pPr>
+      <w:rPr>
+        <w:rFonts w:ascii="Wingdings" w:hAnsi="Wingdings" w:hint="default"/>
+        <w:sz w:val="20"/>
+      </w:rPr>
+    </w:lvl>
+    <w:lvl w:ilvl="5" w:tentative="1">
+      <w:start w:val="1"/>
+      <w:numFmt w:val="bullet"/>
+      <w:lvlText w:val=""/>
+      <w:lvlJc w:val="left"/>
+      <w:pPr>
+        <w:tabs>
+          <w:tab w:val="num" w:pos="4320"/>
+        </w:tabs>
+        <w:ind w:left="4320" w:hanging="360"/>
+      </w:pPr>
+      <w:rPr>
+        <w:rFonts w:ascii="Wingdings" w:hAnsi="Wingdings" w:hint="default"/>
+        <w:sz w:val="20"/>
+      </w:rPr>
+    </w:lvl>
+    <w:lvl w:ilvl="6" w:tentative="1">
+      <w:start w:val="1"/>
+      <w:numFmt w:val="bullet"/>
+      <w:lvlText w:val=""/>
+      <w:lvlJc w:val="left"/>
+      <w:pPr>
+        <w:tabs>
+          <w:tab w:val="num" w:pos="5040"/>
+        </w:tabs>
+        <w:ind w:left="5040" w:hanging="360"/>
+      </w:pPr>
+      <w:rPr>
+        <w:rFonts w:ascii="Wingdings" w:hAnsi="Wingdings" w:hint="default"/>
+        <w:sz w:val="20"/>
+      </w:rPr>
+    </w:lvl>
+    <w:lvl w:ilvl="7" w:tentative="1">
+      <w:start w:val="1"/>
+      <w:numFmt w:val="bullet"/>
+      <w:lvlText w:val=""/>
+      <w:lvlJc w:val="left"/>
+      <w:pPr>
+        <w:tabs>
+          <w:tab w:val="num" w:pos="5760"/>
+        </w:tabs>
+        <w:ind w:left="5760" w:hanging="360"/>
+      </w:pPr>
+      <w:rPr>
+        <w:rFonts w:ascii="Wingdings" w:hAnsi="Wingdings" w:hint="default"/>
+        <w:sz w:val="20"/>
+      </w:rPr>
+    </w:lvl>
+    <w:lvl w:ilvl="8" w:tentative="1">
+      <w:start w:val="1"/>
+      <w:numFmt w:val="bullet"/>
+      <w:lvlText w:val=""/>
+      <w:lvlJc w:val="left"/>
+      <w:pPr>
+        <w:tabs>
+          <w:tab w:val="num" w:pos="6480"/>
+        </w:tabs>
+        <w:ind w:left="6480" w:hanging="360"/>
+      </w:pPr>
+      <w:rPr>
+        <w:rFonts w:ascii="Wingdings" w:hAnsi="Wingdings" w:hint="default"/>
+        <w:sz w:val="20"/>
+      </w:rPr>
+    </w:lvl>
+  </w:abstractNum>
+  <w:abstractNum w:abstractNumId="6" w15:restartNumberingAfterBreak="0">
+    <w:nsid w:val="1FA07A2E"/>
+    <w:multiLevelType w:val="multilevel"/>
+    <w:tmpl w:val="F92EE7C6"/>
+    <w:lvl w:ilvl="0">
+      <w:start w:val="1"/>
+      <w:numFmt w:val="decimal"/>
+      <w:lvlText w:val="%1."/>
+      <w:lvlJc w:val="left"/>
+      <w:pPr>
+        <w:tabs>
+          <w:tab w:val="num" w:pos="720"/>
+        </w:tabs>
+        <w:ind w:left="720" w:hanging="360"/>
+      </w:pPr>
+    </w:lvl>
+    <w:lvl w:ilvl="1">
+      <w:start w:val="1"/>
+      <w:numFmt w:val="bullet"/>
+      <w:lvlText w:val="o"/>
+      <w:lvlJc w:val="left"/>
+      <w:pPr>
+        <w:tabs>
+          <w:tab w:val="num" w:pos="1440"/>
+        </w:tabs>
+        <w:ind w:left="1440" w:hanging="360"/>
+      </w:pPr>
+      <w:rPr>
+        <w:rFonts w:ascii="Courier New" w:hAnsi="Courier New" w:hint="default"/>
+        <w:sz w:val="20"/>
+      </w:rPr>
+    </w:lvl>
+    <w:lvl w:ilvl="2" w:tentative="1">
+      <w:start w:val="1"/>
+      <w:numFmt w:val="decimal"/>
+      <w:lvlText w:val="%3."/>
+      <w:lvlJc w:val="left"/>
+      <w:pPr>
+        <w:tabs>
+          <w:tab w:val="num" w:pos="2160"/>
+        </w:tabs>
+        <w:ind w:left="2160" w:hanging="360"/>
+      </w:pPr>
+    </w:lvl>
+    <w:lvl w:ilvl="3" w:tentative="1">
+      <w:start w:val="1"/>
+      <w:numFmt w:val="decimal"/>
+      <w:lvlText w:val="%4."/>
+      <w:lvlJc w:val="left"/>
+      <w:pPr>
+        <w:tabs>
+          <w:tab w:val="num" w:pos="2880"/>
+        </w:tabs>
+        <w:ind w:left="2880" w:hanging="360"/>
+      </w:pPr>
+    </w:lvl>
+    <w:lvl w:ilvl="4" w:tentative="1">
+      <w:start w:val="1"/>
+      <w:numFmt w:val="decimal"/>
+      <w:lvlText w:val="%5."/>
+      <w:lvlJc w:val="left"/>
+      <w:pPr>
+        <w:tabs>
+          <w:tab w:val="num" w:pos="3600"/>
+        </w:tabs>
+        <w:ind w:left="3600" w:hanging="360"/>
+      </w:pPr>
+    </w:lvl>
+    <w:lvl w:ilvl="5" w:tentative="1">
+      <w:start w:val="1"/>
+      <w:numFmt w:val="decimal"/>
+      <w:lvlText w:val="%6."/>
+      <w:lvlJc w:val="left"/>
+      <w:pPr>
+        <w:tabs>
+          <w:tab w:val="num" w:pos="4320"/>
+        </w:tabs>
+        <w:ind w:left="4320" w:hanging="360"/>
+      </w:pPr>
+    </w:lvl>
+    <w:lvl w:ilvl="6" w:tentative="1">
+      <w:start w:val="1"/>
+      <w:numFmt w:val="decimal"/>
+      <w:lvlText w:val="%7."/>
+      <w:lvlJc w:val="left"/>
+      <w:pPr>
+        <w:tabs>
+          <w:tab w:val="num" w:pos="5040"/>
+        </w:tabs>
+        <w:ind w:left="5040" w:hanging="360"/>
+      </w:pPr>
+    </w:lvl>
+    <w:lvl w:ilvl="7" w:tentative="1">
+      <w:start w:val="1"/>
+      <w:numFmt w:val="decimal"/>
+      <w:lvlText w:val="%8."/>
+      <w:lvlJc w:val="left"/>
+      <w:pPr>
+        <w:tabs>
+          <w:tab w:val="num" w:pos="5760"/>
+        </w:tabs>
+        <w:ind w:left="5760" w:hanging="360"/>
+      </w:pPr>
+    </w:lvl>
+    <w:lvl w:ilvl="8" w:tentative="1">
+      <w:start w:val="1"/>
+      <w:numFmt w:val="decimal"/>
+      <w:lvlText w:val="%9."/>
+      <w:lvlJc w:val="left"/>
+      <w:pPr>
+        <w:tabs>
+          <w:tab w:val="num" w:pos="6480"/>
+        </w:tabs>
+        <w:ind w:left="6480" w:hanging="360"/>
+      </w:pPr>
+    </w:lvl>
+  </w:abstractNum>
+  <w:abstractNum w:abstractNumId="7" w15:restartNumberingAfterBreak="0">
+    <w:nsid w:val="22445287"/>
+    <w:multiLevelType w:val="multilevel"/>
+    <w:tmpl w:val="A4827EB0"/>
+    <w:lvl w:ilvl="0">
+      <w:start w:val="1"/>
+      <w:numFmt w:val="bullet"/>
+      <w:lvlText w:val=""/>
+      <w:lvlJc w:val="left"/>
+      <w:pPr>
+        <w:tabs>
+          <w:tab w:val="num" w:pos="720"/>
+        </w:tabs>
+        <w:ind w:left="720" w:hanging="360"/>
+      </w:pPr>
+      <w:rPr>
+        <w:rFonts w:ascii="Symbol" w:hAnsi="Symbol" w:hint="default"/>
+        <w:sz w:val="20"/>
+      </w:rPr>
+    </w:lvl>
+    <w:lvl w:ilvl="1" w:tentative="1">
+      <w:start w:val="1"/>
+      <w:numFmt w:val="bullet"/>
+      <w:lvlText w:val="o"/>
+      <w:lvlJc w:val="left"/>
+      <w:pPr>
+        <w:tabs>
+          <w:tab w:val="num" w:pos="1440"/>
+        </w:tabs>
+        <w:ind w:left="1440" w:hanging="360"/>
+      </w:pPr>
+      <w:rPr>
+        <w:rFonts w:ascii="Courier New" w:hAnsi="Courier New" w:hint="default"/>
+        <w:sz w:val="20"/>
+      </w:rPr>
+    </w:lvl>
+    <w:lvl w:ilvl="2" w:tentative="1">
+      <w:start w:val="1"/>
+      <w:numFmt w:val="bullet"/>
+      <w:lvlText w:val=""/>
+      <w:lvlJc w:val="left"/>
+      <w:pPr>
+        <w:tabs>
+          <w:tab w:val="num" w:pos="2160"/>
+        </w:tabs>
+        <w:ind w:left="2160" w:hanging="360"/>
+      </w:pPr>
+      <w:rPr>
+        <w:rFonts w:ascii="Wingdings" w:hAnsi="Wingdings" w:hint="default"/>
+        <w:sz w:val="20"/>
+      </w:rPr>
+    </w:lvl>
+    <w:lvl w:ilvl="3" w:tentative="1">
+      <w:start w:val="1"/>
+      <w:numFmt w:val="bullet"/>
+      <w:lvlText w:val=""/>
+      <w:lvlJc w:val="left"/>
+      <w:pPr>
+        <w:tabs>
+          <w:tab w:val="num" w:pos="2880"/>
+        </w:tabs>
+        <w:ind w:left="2880" w:hanging="360"/>
+      </w:pPr>
+      <w:rPr>
+        <w:rFonts w:ascii="Wingdings" w:hAnsi="Wingdings" w:hint="default"/>
+        <w:sz w:val="20"/>
+      </w:rPr>
+    </w:lvl>
+    <w:lvl w:ilvl="4" w:tentative="1">
+      <w:start w:val="1"/>
+      <w:numFmt w:val="bullet"/>
+      <w:lvlText w:val=""/>
+      <w:lvlJc w:val="left"/>
+      <w:pPr>
+        <w:tabs>
+          <w:tab w:val="num" w:pos="3600"/>
+        </w:tabs>
+        <w:ind w:left="3600" w:hanging="360"/>
+      </w:pPr>
+      <w:rPr>
+        <w:rFonts w:ascii="Wingdings" w:hAnsi="Wingdings" w:hint="default"/>
+        <w:sz w:val="20"/>
+      </w:rPr>
+    </w:lvl>
+    <w:lvl w:ilvl="5" w:tentative="1">
+      <w:start w:val="1"/>
+      <w:numFmt w:val="bullet"/>
+      <w:lvlText w:val=""/>
+      <w:lvlJc w:val="left"/>
+      <w:pPr>
+        <w:tabs>
+          <w:tab w:val="num" w:pos="4320"/>
+        </w:tabs>
+        <w:ind w:left="4320" w:hanging="360"/>
+      </w:pPr>
+      <w:rPr>
+        <w:rFonts w:ascii="Wingdings" w:hAnsi="Wingdings" w:hint="default"/>
+        <w:sz w:val="20"/>
+      </w:rPr>
+    </w:lvl>
+    <w:lvl w:ilvl="6" w:tentative="1">
+      <w:start w:val="1"/>
+      <w:numFmt w:val="bullet"/>
+      <w:lvlText w:val=""/>
+      <w:lvlJc w:val="left"/>
+      <w:pPr>
+        <w:tabs>
+          <w:tab w:val="num" w:pos="5040"/>
+        </w:tabs>
+        <w:ind w:left="5040" w:hanging="360"/>
+      </w:pPr>
+      <w:rPr>
+        <w:rFonts w:ascii="Wingdings" w:hAnsi="Wingdings" w:hint="default"/>
+        <w:sz w:val="20"/>
+      </w:rPr>
+    </w:lvl>
+    <w:lvl w:ilvl="7" w:tentative="1">
+      <w:start w:val="1"/>
+      <w:numFmt w:val="bullet"/>
+      <w:lvlText w:val=""/>
+      <w:lvlJc w:val="left"/>
+      <w:pPr>
+        <w:tabs>
+          <w:tab w:val="num" w:pos="5760"/>
+        </w:tabs>
+        <w:ind w:left="5760" w:hanging="360"/>
+      </w:pPr>
+      <w:rPr>
+        <w:rFonts w:ascii="Wingdings" w:hAnsi="Wingdings" w:hint="default"/>
+        <w:sz w:val="20"/>
+      </w:rPr>
+    </w:lvl>
+    <w:lvl w:ilvl="8" w:tentative="1">
+      <w:start w:val="1"/>
+      <w:numFmt w:val="bullet"/>
+      <w:lvlText w:val=""/>
+      <w:lvlJc w:val="left"/>
+      <w:pPr>
+        <w:tabs>
+          <w:tab w:val="num" w:pos="6480"/>
+        </w:tabs>
+        <w:ind w:left="6480" w:hanging="360"/>
+      </w:pPr>
+      <w:rPr>
+        <w:rFonts w:ascii="Wingdings" w:hAnsi="Wingdings" w:hint="default"/>
+        <w:sz w:val="20"/>
+      </w:rPr>
+    </w:lvl>
+  </w:abstractNum>
+  <w:abstractNum w:abstractNumId="8" w15:restartNumberingAfterBreak="0">
+    <w:nsid w:val="29DC15C9"/>
+    <w:multiLevelType w:val="multilevel"/>
+    <w:tmpl w:val="ED5EE798"/>
+    <w:lvl w:ilvl="0">
+      <w:start w:val="1"/>
+      <w:numFmt w:val="bullet"/>
+      <w:lvlText w:val=""/>
+      <w:lvlJc w:val="left"/>
+      <w:pPr>
+        <w:tabs>
+          <w:tab w:val="num" w:pos="720"/>
+        </w:tabs>
+        <w:ind w:left="720" w:hanging="360"/>
+      </w:pPr>
+      <w:rPr>
+        <w:rFonts w:ascii="Symbol" w:hAnsi="Symbol" w:hint="default"/>
+        <w:sz w:val="20"/>
+      </w:rPr>
+    </w:lvl>
+    <w:lvl w:ilvl="1" w:tentative="1">
+      <w:start w:val="1"/>
+      <w:numFmt w:val="bullet"/>
+      <w:lvlText w:val="o"/>
+      <w:lvlJc w:val="left"/>
+      <w:pPr>
+        <w:tabs>
+          <w:tab w:val="num" w:pos="1440"/>
+        </w:tabs>
+        <w:ind w:left="1440" w:hanging="360"/>
+      </w:pPr>
+      <w:rPr>
+        <w:rFonts w:ascii="Courier New" w:hAnsi="Courier New" w:hint="default"/>
+        <w:sz w:val="20"/>
+      </w:rPr>
+    </w:lvl>
+    <w:lvl w:ilvl="2" w:tentative="1">
+      <w:start w:val="1"/>
+      <w:numFmt w:val="bullet"/>
+      <w:lvlText w:val=""/>
+      <w:lvlJc w:val="left"/>
+      <w:pPr>
+        <w:tabs>
+          <w:tab w:val="num" w:pos="2160"/>
+        </w:tabs>
+        <w:ind w:left="2160" w:hanging="360"/>
+      </w:pPr>
+      <w:rPr>
+        <w:rFonts w:ascii="Wingdings" w:hAnsi="Wingdings" w:hint="default"/>
+        <w:sz w:val="20"/>
+      </w:rPr>
+    </w:lvl>
+    <w:lvl w:ilvl="3" w:tentative="1">
+      <w:start w:val="1"/>
+      <w:numFmt w:val="bullet"/>
+      <w:lvlText w:val=""/>
+      <w:lvlJc w:val="left"/>
+      <w:pPr>
+        <w:tabs>
+          <w:tab w:val="num" w:pos="2880"/>
+        </w:tabs>
+        <w:ind w:left="2880" w:hanging="360"/>
+      </w:pPr>
+      <w:rPr>
+        <w:rFonts w:ascii="Wingdings" w:hAnsi="Wingdings" w:hint="default"/>
+        <w:sz w:val="20"/>
+      </w:rPr>
+    </w:lvl>
+    <w:lvl w:ilvl="4" w:tentative="1">
+      <w:start w:val="1"/>
+      <w:numFmt w:val="bullet"/>
+      <w:lvlText w:val=""/>
+      <w:lvlJc w:val="left"/>
+      <w:pPr>
+        <w:tabs>
+          <w:tab w:val="num" w:pos="3600"/>
+        </w:tabs>
+        <w:ind w:left="3600" w:hanging="360"/>
+      </w:pPr>
+      <w:rPr>
+        <w:rFonts w:ascii="Wingdings" w:hAnsi="Wingdings" w:hint="default"/>
+        <w:sz w:val="20"/>
+      </w:rPr>
+    </w:lvl>
+    <w:lvl w:ilvl="5" w:tentative="1">
+      <w:start w:val="1"/>
+      <w:numFmt w:val="bullet"/>
+      <w:lvlText w:val=""/>
+      <w:lvlJc w:val="left"/>
+      <w:pPr>
+        <w:tabs>
+          <w:tab w:val="num" w:pos="4320"/>
+        </w:tabs>
+        <w:ind w:left="4320" w:hanging="360"/>
+      </w:pPr>
+      <w:rPr>
+        <w:rFonts w:ascii="Wingdings" w:hAnsi="Wingdings" w:hint="default"/>
+        <w:sz w:val="20"/>
+      </w:rPr>
+    </w:lvl>
+    <w:lvl w:ilvl="6" w:tentative="1">
+      <w:start w:val="1"/>
+      <w:numFmt w:val="bullet"/>
+      <w:lvlText w:val=""/>
+      <w:lvlJc w:val="left"/>
+      <w:pPr>
+        <w:tabs>
+          <w:tab w:val="num" w:pos="5040"/>
+        </w:tabs>
+        <w:ind w:left="5040" w:hanging="360"/>
+      </w:pPr>
+      <w:rPr>
+        <w:rFonts w:ascii="Wingdings" w:hAnsi="Wingdings" w:hint="default"/>
+        <w:sz w:val="20"/>
+      </w:rPr>
+    </w:lvl>
+    <w:lvl w:ilvl="7" w:tentative="1">
+      <w:start w:val="1"/>
+      <w:numFmt w:val="bullet"/>
+      <w:lvlText w:val=""/>
+      <w:lvlJc w:val="left"/>
+      <w:pPr>
+        <w:tabs>
+          <w:tab w:val="num" w:pos="5760"/>
+        </w:tabs>
+        <w:ind w:left="5760" w:hanging="360"/>
+      </w:pPr>
+      <w:rPr>
+        <w:rFonts w:ascii="Wingdings" w:hAnsi="Wingdings" w:hint="default"/>
+        <w:sz w:val="20"/>
+      </w:rPr>
+    </w:lvl>
+    <w:lvl w:ilvl="8" w:tentative="1">
+      <w:start w:val="1"/>
+      <w:numFmt w:val="bullet"/>
+      <w:lvlText w:val=""/>
+      <w:lvlJc w:val="left"/>
+      <w:pPr>
+        <w:tabs>
+          <w:tab w:val="num" w:pos="6480"/>
+        </w:tabs>
+        <w:ind w:left="6480" w:hanging="360"/>
+      </w:pPr>
+      <w:rPr>
+        <w:rFonts w:ascii="Wingdings" w:hAnsi="Wingdings" w:hint="default"/>
+        <w:sz w:val="20"/>
+      </w:rPr>
+    </w:lvl>
+  </w:abstractNum>
+  <w:abstractNum w:abstractNumId="9" w15:restartNumberingAfterBreak="0">
     <w:nsid w:val="38DD2665"/>
     <w:multiLevelType w:val="multilevel"/>
     <w:tmpl w:val="4DF65CC2"/>
@@ -752,7 +3688,7 @@
       </w:rPr>
     </w:lvl>
   </w:abstractNum>
-  <w:abstractNum w:abstractNumId="4" w15:restartNumberingAfterBreak="0">
+  <w:abstractNum w:abstractNumId="10" w15:restartNumberingAfterBreak="0">
     <w:nsid w:val="3B50343E"/>
     <w:multiLevelType w:val="multilevel"/>
     <w:tmpl w:val="C9C06750"/>
@@ -865,7 +3801,7 @@
       </w:pPr>
     </w:lvl>
   </w:abstractNum>
-  <w:abstractNum w:abstractNumId="5" w15:restartNumberingAfterBreak="0">
+  <w:abstractNum w:abstractNumId="11" w15:restartNumberingAfterBreak="0">
     <w:nsid w:val="3C2E73E1"/>
     <w:multiLevelType w:val="multilevel"/>
     <w:tmpl w:val="7BEED3B4"/>
@@ -978,7 +3914,7 @@
       </w:pPr>
     </w:lvl>
   </w:abstractNum>
-  <w:abstractNum w:abstractNumId="6" w15:restartNumberingAfterBreak="0">
+  <w:abstractNum w:abstractNumId="12" w15:restartNumberingAfterBreak="0">
     <w:nsid w:val="4761249C"/>
     <w:multiLevelType w:val="multilevel"/>
     <w:tmpl w:val="51A0FEE0"/>
@@ -1091,7 +4027,7 @@
       </w:pPr>
     </w:lvl>
   </w:abstractNum>
-  <w:abstractNum w:abstractNumId="7" w15:restartNumberingAfterBreak="0">
+  <w:abstractNum w:abstractNumId="13" w15:restartNumberingAfterBreak="0">
     <w:nsid w:val="490B6D96"/>
     <w:multiLevelType w:val="multilevel"/>
     <w:tmpl w:val="CF28C938"/>
@@ -1240,7 +4176,7 @@
       </w:rPr>
     </w:lvl>
   </w:abstractNum>
-  <w:abstractNum w:abstractNumId="8" w15:restartNumberingAfterBreak="0">
+  <w:abstractNum w:abstractNumId="14" w15:restartNumberingAfterBreak="0">
     <w:nsid w:val="5BF04D9A"/>
     <w:multiLevelType w:val="multilevel"/>
     <w:tmpl w:val="B74C6DB4"/>
@@ -1357,7 +4293,156 @@
       </w:pPr>
     </w:lvl>
   </w:abstractNum>
-  <w:abstractNum w:abstractNumId="9" w15:restartNumberingAfterBreak="0">
+  <w:abstractNum w:abstractNumId="15" w15:restartNumberingAfterBreak="0">
+    <w:nsid w:val="5CFF7357"/>
+    <w:multiLevelType w:val="multilevel"/>
+    <w:tmpl w:val="4D68F78E"/>
+    <w:lvl w:ilvl="0">
+      <w:start w:val="1"/>
+      <w:numFmt w:val="bullet"/>
+      <w:lvlText w:val=""/>
+      <w:lvlJc w:val="left"/>
+      <w:pPr>
+        <w:tabs>
+          <w:tab w:val="num" w:pos="720"/>
+        </w:tabs>
+        <w:ind w:left="720" w:hanging="360"/>
+      </w:pPr>
+      <w:rPr>
+        <w:rFonts w:ascii="Symbol" w:hAnsi="Symbol" w:hint="default"/>
+        <w:sz w:val="20"/>
+      </w:rPr>
+    </w:lvl>
+    <w:lvl w:ilvl="1" w:tentative="1">
+      <w:start w:val="1"/>
+      <w:numFmt w:val="bullet"/>
+      <w:lvlText w:val="o"/>
+      <w:lvlJc w:val="left"/>
+      <w:pPr>
+        <w:tabs>
+          <w:tab w:val="num" w:pos="1440"/>
+        </w:tabs>
+        <w:ind w:left="1440" w:hanging="360"/>
+      </w:pPr>
+      <w:rPr>
+        <w:rFonts w:ascii="Courier New" w:hAnsi="Courier New" w:hint="default"/>
+        <w:sz w:val="20"/>
+      </w:rPr>
+    </w:lvl>
+    <w:lvl w:ilvl="2" w:tentative="1">
+      <w:start w:val="1"/>
+      <w:numFmt w:val="bullet"/>
+      <w:lvlText w:val=""/>
+      <w:lvlJc w:val="left"/>
+      <w:pPr>
+        <w:tabs>
+          <w:tab w:val="num" w:pos="2160"/>
+        </w:tabs>
+        <w:ind w:left="2160" w:hanging="360"/>
+      </w:pPr>
+      <w:rPr>
+        <w:rFonts w:ascii="Wingdings" w:hAnsi="Wingdings" w:hint="default"/>
+        <w:sz w:val="20"/>
+      </w:rPr>
+    </w:lvl>
+    <w:lvl w:ilvl="3" w:tentative="1">
+      <w:start w:val="1"/>
+      <w:numFmt w:val="bullet"/>
+      <w:lvlText w:val=""/>
+      <w:lvlJc w:val="left"/>
+      <w:pPr>
+        <w:tabs>
+          <w:tab w:val="num" w:pos="2880"/>
+        </w:tabs>
+        <w:ind w:left="2880" w:hanging="360"/>
+      </w:pPr>
+      <w:rPr>
+        <w:rFonts w:ascii="Wingdings" w:hAnsi="Wingdings" w:hint="default"/>
+        <w:sz w:val="20"/>
+      </w:rPr>
+    </w:lvl>
+    <w:lvl w:ilvl="4" w:tentative="1">
+      <w:start w:val="1"/>
+      <w:numFmt w:val="bullet"/>
+      <w:lvlText w:val=""/>
+      <w:lvlJc w:val="left"/>
+      <w:pPr>
+        <w:tabs>
+          <w:tab w:val="num" w:pos="3600"/>
+        </w:tabs>
+        <w:ind w:left="3600" w:hanging="360"/>
+      </w:pPr>
+      <w:rPr>
+        <w:rFonts w:ascii="Wingdings" w:hAnsi="Wingdings" w:hint="default"/>
+        <w:sz w:val="20"/>
+      </w:rPr>
+    </w:lvl>
+    <w:lvl w:ilvl="5" w:tentative="1">
+      <w:start w:val="1"/>
+      <w:numFmt w:val="bullet"/>
+      <w:lvlText w:val=""/>
+      <w:lvlJc w:val="left"/>
+      <w:pPr>
+        <w:tabs>
+          <w:tab w:val="num" w:pos="4320"/>
+        </w:tabs>
+        <w:ind w:left="4320" w:hanging="360"/>
+      </w:pPr>
+      <w:rPr>
+        <w:rFonts w:ascii="Wingdings" w:hAnsi="Wingdings" w:hint="default"/>
+        <w:sz w:val="20"/>
+      </w:rPr>
+    </w:lvl>
+    <w:lvl w:ilvl="6" w:tentative="1">
+      <w:start w:val="1"/>
+      <w:numFmt w:val="bullet"/>
+      <w:lvlText w:val=""/>
+      <w:lvlJc w:val="left"/>
+      <w:pPr>
+        <w:tabs>
+          <w:tab w:val="num" w:pos="5040"/>
+        </w:tabs>
+        <w:ind w:left="5040" w:hanging="360"/>
+      </w:pPr>
+      <w:rPr>
+        <w:rFonts w:ascii="Wingdings" w:hAnsi="Wingdings" w:hint="default"/>
+        <w:sz w:val="20"/>
+      </w:rPr>
+    </w:lvl>
+    <w:lvl w:ilvl="7" w:tentative="1">
+      <w:start w:val="1"/>
+      <w:numFmt w:val="bullet"/>
+      <w:lvlText w:val=""/>
+      <w:lvlJc w:val="left"/>
+      <w:pPr>
+        <w:tabs>
+          <w:tab w:val="num" w:pos="5760"/>
+        </w:tabs>
+        <w:ind w:left="5760" w:hanging="360"/>
+      </w:pPr>
+      <w:rPr>
+        <w:rFonts w:ascii="Wingdings" w:hAnsi="Wingdings" w:hint="default"/>
+        <w:sz w:val="20"/>
+      </w:rPr>
+    </w:lvl>
+    <w:lvl w:ilvl="8" w:tentative="1">
+      <w:start w:val="1"/>
+      <w:numFmt w:val="bullet"/>
+      <w:lvlText w:val=""/>
+      <w:lvlJc w:val="left"/>
+      <w:pPr>
+        <w:tabs>
+          <w:tab w:val="num" w:pos="6480"/>
+        </w:tabs>
+        <w:ind w:left="6480" w:hanging="360"/>
+      </w:pPr>
+      <w:rPr>
+        <w:rFonts w:ascii="Wingdings" w:hAnsi="Wingdings" w:hint="default"/>
+        <w:sz w:val="20"/>
+      </w:rPr>
+    </w:lvl>
+  </w:abstractNum>
+  <w:abstractNum w:abstractNumId="16" w15:restartNumberingAfterBreak="0">
     <w:nsid w:val="5F172DD7"/>
     <w:multiLevelType w:val="multilevel"/>
     <w:tmpl w:val="897CF092"/>
@@ -1506,7 +4591,7 @@
       </w:rPr>
     </w:lvl>
   </w:abstractNum>
-  <w:abstractNum w:abstractNumId="10" w15:restartNumberingAfterBreak="0">
+  <w:abstractNum w:abstractNumId="17" w15:restartNumberingAfterBreak="0">
     <w:nsid w:val="73607B66"/>
     <w:multiLevelType w:val="multilevel"/>
     <w:tmpl w:val="9454DDCA"/>
@@ -1619,7 +4704,7 @@
       </w:pPr>
     </w:lvl>
   </w:abstractNum>
-  <w:abstractNum w:abstractNumId="11" w15:restartNumberingAfterBreak="0">
+  <w:abstractNum w:abstractNumId="18" w15:restartNumberingAfterBreak="0">
     <w:nsid w:val="75755707"/>
     <w:multiLevelType w:val="multilevel"/>
     <w:tmpl w:val="02327530"/>
@@ -1732,7 +4817,7 @@
       </w:pPr>
     </w:lvl>
   </w:abstractNum>
-  <w:abstractNum w:abstractNumId="12" w15:restartNumberingAfterBreak="0">
+  <w:abstractNum w:abstractNumId="19" w15:restartNumberingAfterBreak="0">
     <w:nsid w:val="77803172"/>
     <w:multiLevelType w:val="multilevel"/>
     <w:tmpl w:val="56464386"/>
@@ -1845,7 +4930,305 @@
       </w:pPr>
     </w:lvl>
   </w:abstractNum>
-  <w:abstractNum w:abstractNumId="13" w15:restartNumberingAfterBreak="0">
+  <w:abstractNum w:abstractNumId="20" w15:restartNumberingAfterBreak="0">
+    <w:nsid w:val="793126CF"/>
+    <w:multiLevelType w:val="multilevel"/>
+    <w:tmpl w:val="29A865B8"/>
+    <w:lvl w:ilvl="0">
+      <w:start w:val="1"/>
+      <w:numFmt w:val="bullet"/>
+      <w:lvlText w:val=""/>
+      <w:lvlJc w:val="left"/>
+      <w:pPr>
+        <w:tabs>
+          <w:tab w:val="num" w:pos="720"/>
+        </w:tabs>
+        <w:ind w:left="720" w:hanging="360"/>
+      </w:pPr>
+      <w:rPr>
+        <w:rFonts w:ascii="Symbol" w:hAnsi="Symbol" w:hint="default"/>
+        <w:sz w:val="20"/>
+      </w:rPr>
+    </w:lvl>
+    <w:lvl w:ilvl="1" w:tentative="1">
+      <w:start w:val="1"/>
+      <w:numFmt w:val="bullet"/>
+      <w:lvlText w:val="o"/>
+      <w:lvlJc w:val="left"/>
+      <w:pPr>
+        <w:tabs>
+          <w:tab w:val="num" w:pos="1440"/>
+        </w:tabs>
+        <w:ind w:left="1440" w:hanging="360"/>
+      </w:pPr>
+      <w:rPr>
+        <w:rFonts w:ascii="Courier New" w:hAnsi="Courier New" w:hint="default"/>
+        <w:sz w:val="20"/>
+      </w:rPr>
+    </w:lvl>
+    <w:lvl w:ilvl="2" w:tentative="1">
+      <w:start w:val="1"/>
+      <w:numFmt w:val="bullet"/>
+      <w:lvlText w:val=""/>
+      <w:lvlJc w:val="left"/>
+      <w:pPr>
+        <w:tabs>
+          <w:tab w:val="num" w:pos="2160"/>
+        </w:tabs>
+        <w:ind w:left="2160" w:hanging="360"/>
+      </w:pPr>
+      <w:rPr>
+        <w:rFonts w:ascii="Wingdings" w:hAnsi="Wingdings" w:hint="default"/>
+        <w:sz w:val="20"/>
+      </w:rPr>
+    </w:lvl>
+    <w:lvl w:ilvl="3" w:tentative="1">
+      <w:start w:val="1"/>
+      <w:numFmt w:val="bullet"/>
+      <w:lvlText w:val=""/>
+      <w:lvlJc w:val="left"/>
+      <w:pPr>
+        <w:tabs>
+          <w:tab w:val="num" w:pos="2880"/>
+        </w:tabs>
+        <w:ind w:left="2880" w:hanging="360"/>
+      </w:pPr>
+      <w:rPr>
+        <w:rFonts w:ascii="Wingdings" w:hAnsi="Wingdings" w:hint="default"/>
+        <w:sz w:val="20"/>
+      </w:rPr>
+    </w:lvl>
+    <w:lvl w:ilvl="4" w:tentative="1">
+      <w:start w:val="1"/>
+      <w:numFmt w:val="bullet"/>
+      <w:lvlText w:val=""/>
+      <w:lvlJc w:val="left"/>
+      <w:pPr>
+        <w:tabs>
+          <w:tab w:val="num" w:pos="3600"/>
+        </w:tabs>
+        <w:ind w:left="3600" w:hanging="360"/>
+      </w:pPr>
+      <w:rPr>
+        <w:rFonts w:ascii="Wingdings" w:hAnsi="Wingdings" w:hint="default"/>
+        <w:sz w:val="20"/>
+      </w:rPr>
+    </w:lvl>
+    <w:lvl w:ilvl="5" w:tentative="1">
+      <w:start w:val="1"/>
+      <w:numFmt w:val="bullet"/>
+      <w:lvlText w:val=""/>
+      <w:lvlJc w:val="left"/>
+      <w:pPr>
+        <w:tabs>
+          <w:tab w:val="num" w:pos="4320"/>
+        </w:tabs>
+        <w:ind w:left="4320" w:hanging="360"/>
+      </w:pPr>
+      <w:rPr>
+        <w:rFonts w:ascii="Wingdings" w:hAnsi="Wingdings" w:hint="default"/>
+        <w:sz w:val="20"/>
+      </w:rPr>
+    </w:lvl>
+    <w:lvl w:ilvl="6" w:tentative="1">
+      <w:start w:val="1"/>
+      <w:numFmt w:val="bullet"/>
+      <w:lvlText w:val=""/>
+      <w:lvlJc w:val="left"/>
+      <w:pPr>
+        <w:tabs>
+          <w:tab w:val="num" w:pos="5040"/>
+        </w:tabs>
+        <w:ind w:left="5040" w:hanging="360"/>
+      </w:pPr>
+      <w:rPr>
+        <w:rFonts w:ascii="Wingdings" w:hAnsi="Wingdings" w:hint="default"/>
+        <w:sz w:val="20"/>
+      </w:rPr>
+    </w:lvl>
+    <w:lvl w:ilvl="7" w:tentative="1">
+      <w:start w:val="1"/>
+      <w:numFmt w:val="bullet"/>
+      <w:lvlText w:val=""/>
+      <w:lvlJc w:val="left"/>
+      <w:pPr>
+        <w:tabs>
+          <w:tab w:val="num" w:pos="5760"/>
+        </w:tabs>
+        <w:ind w:left="5760" w:hanging="360"/>
+      </w:pPr>
+      <w:rPr>
+        <w:rFonts w:ascii="Wingdings" w:hAnsi="Wingdings" w:hint="default"/>
+        <w:sz w:val="20"/>
+      </w:rPr>
+    </w:lvl>
+    <w:lvl w:ilvl="8" w:tentative="1">
+      <w:start w:val="1"/>
+      <w:numFmt w:val="bullet"/>
+      <w:lvlText w:val=""/>
+      <w:lvlJc w:val="left"/>
+      <w:pPr>
+        <w:tabs>
+          <w:tab w:val="num" w:pos="6480"/>
+        </w:tabs>
+        <w:ind w:left="6480" w:hanging="360"/>
+      </w:pPr>
+      <w:rPr>
+        <w:rFonts w:ascii="Wingdings" w:hAnsi="Wingdings" w:hint="default"/>
+        <w:sz w:val="20"/>
+      </w:rPr>
+    </w:lvl>
+  </w:abstractNum>
+  <w:abstractNum w:abstractNumId="21" w15:restartNumberingAfterBreak="0">
+    <w:nsid w:val="7D3F3879"/>
+    <w:multiLevelType w:val="multilevel"/>
+    <w:tmpl w:val="53A68F66"/>
+    <w:lvl w:ilvl="0">
+      <w:start w:val="1"/>
+      <w:numFmt w:val="bullet"/>
+      <w:lvlText w:val=""/>
+      <w:lvlJc w:val="left"/>
+      <w:pPr>
+        <w:tabs>
+          <w:tab w:val="num" w:pos="720"/>
+        </w:tabs>
+        <w:ind w:left="720" w:hanging="360"/>
+      </w:pPr>
+      <w:rPr>
+        <w:rFonts w:ascii="Symbol" w:hAnsi="Symbol" w:hint="default"/>
+        <w:sz w:val="20"/>
+      </w:rPr>
+    </w:lvl>
+    <w:lvl w:ilvl="1" w:tentative="1">
+      <w:start w:val="1"/>
+      <w:numFmt w:val="bullet"/>
+      <w:lvlText w:val="o"/>
+      <w:lvlJc w:val="left"/>
+      <w:pPr>
+        <w:tabs>
+          <w:tab w:val="num" w:pos="1440"/>
+        </w:tabs>
+        <w:ind w:left="1440" w:hanging="360"/>
+      </w:pPr>
+      <w:rPr>
+        <w:rFonts w:ascii="Courier New" w:hAnsi="Courier New" w:hint="default"/>
+        <w:sz w:val="20"/>
+      </w:rPr>
+    </w:lvl>
+    <w:lvl w:ilvl="2" w:tentative="1">
+      <w:start w:val="1"/>
+      <w:numFmt w:val="bullet"/>
+      <w:lvlText w:val=""/>
+      <w:lvlJc w:val="left"/>
+      <w:pPr>
+        <w:tabs>
+          <w:tab w:val="num" w:pos="2160"/>
+        </w:tabs>
+        <w:ind w:left="2160" w:hanging="360"/>
+      </w:pPr>
+      <w:rPr>
+        <w:rFonts w:ascii="Wingdings" w:hAnsi="Wingdings" w:hint="default"/>
+        <w:sz w:val="20"/>
+      </w:rPr>
+    </w:lvl>
+    <w:lvl w:ilvl="3" w:tentative="1">
+      <w:start w:val="1"/>
+      <w:numFmt w:val="bullet"/>
+      <w:lvlText w:val=""/>
+      <w:lvlJc w:val="left"/>
+      <w:pPr>
+        <w:tabs>
+          <w:tab w:val="num" w:pos="2880"/>
+        </w:tabs>
+        <w:ind w:left="2880" w:hanging="360"/>
+      </w:pPr>
+      <w:rPr>
+        <w:rFonts w:ascii="Wingdings" w:hAnsi="Wingdings" w:hint="default"/>
+        <w:sz w:val="20"/>
+      </w:rPr>
+    </w:lvl>
+    <w:lvl w:ilvl="4" w:tentative="1">
+      <w:start w:val="1"/>
+      <w:numFmt w:val="bullet"/>
+      <w:lvlText w:val=""/>
+      <w:lvlJc w:val="left"/>
+      <w:pPr>
+        <w:tabs>
+          <w:tab w:val="num" w:pos="3600"/>
+        </w:tabs>
+        <w:ind w:left="3600" w:hanging="360"/>
+      </w:pPr>
+      <w:rPr>
+        <w:rFonts w:ascii="Wingdings" w:hAnsi="Wingdings" w:hint="default"/>
+        <w:sz w:val="20"/>
+      </w:rPr>
+    </w:lvl>
+    <w:lvl w:ilvl="5" w:tentative="1">
+      <w:start w:val="1"/>
+      <w:numFmt w:val="bullet"/>
+      <w:lvlText w:val=""/>
+      <w:lvlJc w:val="left"/>
+      <w:pPr>
+        <w:tabs>
+          <w:tab w:val="num" w:pos="4320"/>
+        </w:tabs>
+        <w:ind w:left="4320" w:hanging="360"/>
+      </w:pPr>
+      <w:rPr>
+        <w:rFonts w:ascii="Wingdings" w:hAnsi="Wingdings" w:hint="default"/>
+        <w:sz w:val="20"/>
+      </w:rPr>
+    </w:lvl>
+    <w:lvl w:ilvl="6" w:tentative="1">
+      <w:start w:val="1"/>
+      <w:numFmt w:val="bullet"/>
+      <w:lvlText w:val=""/>
+      <w:lvlJc w:val="left"/>
+      <w:pPr>
+        <w:tabs>
+          <w:tab w:val="num" w:pos="5040"/>
+        </w:tabs>
+        <w:ind w:left="5040" w:hanging="360"/>
+      </w:pPr>
+      <w:rPr>
+        <w:rFonts w:ascii="Wingdings" w:hAnsi="Wingdings" w:hint="default"/>
+        <w:sz w:val="20"/>
+      </w:rPr>
+    </w:lvl>
+    <w:lvl w:ilvl="7" w:tentative="1">
+      <w:start w:val="1"/>
+      <w:numFmt w:val="bullet"/>
+      <w:lvlText w:val=""/>
+      <w:lvlJc w:val="left"/>
+      <w:pPr>
+        <w:tabs>
+          <w:tab w:val="num" w:pos="5760"/>
+        </w:tabs>
+        <w:ind w:left="5760" w:hanging="360"/>
+      </w:pPr>
+      <w:rPr>
+        <w:rFonts w:ascii="Wingdings" w:hAnsi="Wingdings" w:hint="default"/>
+        <w:sz w:val="20"/>
+      </w:rPr>
+    </w:lvl>
+    <w:lvl w:ilvl="8" w:tentative="1">
+      <w:start w:val="1"/>
+      <w:numFmt w:val="bullet"/>
+      <w:lvlText w:val=""/>
+      <w:lvlJc w:val="left"/>
+      <w:pPr>
+        <w:tabs>
+          <w:tab w:val="num" w:pos="6480"/>
+        </w:tabs>
+        <w:ind w:left="6480" w:hanging="360"/>
+      </w:pPr>
+      <w:rPr>
+        <w:rFonts w:ascii="Wingdings" w:hAnsi="Wingdings" w:hint="default"/>
+        <w:sz w:val="20"/>
+      </w:rPr>
+    </w:lvl>
+  </w:abstractNum>
+  <w:abstractNum w:abstractNumId="22" w15:restartNumberingAfterBreak="0">
     <w:nsid w:val="7FA52CED"/>
     <w:multiLevelType w:val="multilevel"/>
     <w:tmpl w:val="6E5AE36C"/>
@@ -1995,46 +5378,73 @@
     </w:lvl>
   </w:abstractNum>
   <w:num w:numId="1" w16cid:durableId="844783739">
-    <w:abstractNumId w:val="13"/>
+    <w:abstractNumId w:val="22"/>
   </w:num>
   <w:num w:numId="2" w16cid:durableId="1823813071">
-    <w:abstractNumId w:val="2"/>
+    <w:abstractNumId w:val="4"/>
   </w:num>
   <w:num w:numId="3" w16cid:durableId="188375348">
     <w:abstractNumId w:val="0"/>
   </w:num>
   <w:num w:numId="4" w16cid:durableId="1879203338">
+    <w:abstractNumId w:val="9"/>
+  </w:num>
+  <w:num w:numId="5" w16cid:durableId="1419981924">
+    <w:abstractNumId w:val="16"/>
+  </w:num>
+  <w:num w:numId="6" w16cid:durableId="177820456">
+    <w:abstractNumId w:val="13"/>
+  </w:num>
+  <w:num w:numId="7" w16cid:durableId="435180225">
+    <w:abstractNumId w:val="14"/>
+  </w:num>
+  <w:num w:numId="8" w16cid:durableId="1470778780">
     <w:abstractNumId w:val="3"/>
   </w:num>
-  <w:num w:numId="5" w16cid:durableId="1419981924">
-    <w:abstractNumId w:val="9"/>
+  <w:num w:numId="9" w16cid:durableId="1858762826">
+    <w:abstractNumId w:val="10"/>
   </w:num>
-  <w:num w:numId="6" w16cid:durableId="177820456">
-    <w:abstractNumId w:val="7"/>
+  <w:num w:numId="10" w16cid:durableId="126945554">
+    <w:abstractNumId w:val="17"/>
   </w:num>
-  <w:num w:numId="7" w16cid:durableId="435180225">
+  <w:num w:numId="11" w16cid:durableId="705644756">
+    <w:abstractNumId w:val="11"/>
+  </w:num>
+  <w:num w:numId="12" w16cid:durableId="819809018">
+    <w:abstractNumId w:val="12"/>
+  </w:num>
+  <w:num w:numId="13" w16cid:durableId="1956255855">
+    <w:abstractNumId w:val="19"/>
+  </w:num>
+  <w:num w:numId="14" w16cid:durableId="321932051">
+    <w:abstractNumId w:val="18"/>
+  </w:num>
+  <w:num w:numId="15" w16cid:durableId="462963732">
+    <w:abstractNumId w:val="1"/>
+  </w:num>
+  <w:num w:numId="16" w16cid:durableId="1355963621">
+    <w:abstractNumId w:val="20"/>
+  </w:num>
+  <w:num w:numId="17" w16cid:durableId="375086380">
+    <w:abstractNumId w:val="2"/>
+  </w:num>
+  <w:num w:numId="18" w16cid:durableId="1664510459">
+    <w:abstractNumId w:val="5"/>
+  </w:num>
+  <w:num w:numId="19" w16cid:durableId="1562059155">
+    <w:abstractNumId w:val="21"/>
+  </w:num>
+  <w:num w:numId="20" w16cid:durableId="1004625602">
     <w:abstractNumId w:val="8"/>
   </w:num>
-  <w:num w:numId="8" w16cid:durableId="1470778780">
-    <w:abstractNumId w:val="1"/>
+  <w:num w:numId="21" w16cid:durableId="1249534319">
+    <w:abstractNumId w:val="15"/>
   </w:num>
-  <w:num w:numId="9" w16cid:durableId="1858762826">
-    <w:abstractNumId w:val="4"/>
-  </w:num>
-  <w:num w:numId="10" w16cid:durableId="126945554">
-    <w:abstractNumId w:val="10"/>
-  </w:num>
-  <w:num w:numId="11" w16cid:durableId="705644756">
-    <w:abstractNumId w:val="5"/>
-  </w:num>
-  <w:num w:numId="12" w16cid:durableId="819809018">
+  <w:num w:numId="22" w16cid:durableId="664165262">
     <w:abstractNumId w:val="6"/>
   </w:num>
-  <w:num w:numId="13" w16cid:durableId="1956255855">
-    <w:abstractNumId w:val="12"/>
-  </w:num>
-  <w:num w:numId="14" w16cid:durableId="321932051">
-    <w:abstractNumId w:val="11"/>
+  <w:num w:numId="23" w16cid:durableId="1538926659">
+    <w:abstractNumId w:val="7"/>
   </w:num>
 </w:numbering>
 </file>
@@ -2645,7 +6055,6 @@
   <w:style w:type="character" w:default="1" w:styleId="Fuentedeprrafopredeter">
     <w:name w:val="Default Paragraph Font"/>
     <w:uiPriority w:val="1"/>
-    <w:semiHidden/>
     <w:unhideWhenUsed/>
   </w:style>
   <w:style w:type="table" w:default="1" w:styleId="Tablanormal">

</xml_diff>